<commit_message>
changes to unser manual
</commit_message>
<xml_diff>
--- a/User Manual.docx
+++ b/User Manual.docx
@@ -2971,6 +2971,9 @@
       <w:r>
         <w:t>There are two green push buttons above the keypad. The one on the left (PB1) will open the microwave window and the one on the right (PB0) will close it.</w:t>
       </w:r>
+      <w:r>
+        <w:t xml:space="preserve"> The top LED light will light up when the door is open and be off otherwise</w:t>
+      </w:r>
     </w:p>
     <w:p>
       <w:pPr>
@@ -3049,6 +3052,17 @@
       <w:r>
         <w:t xml:space="preserve"> In the bottom left corner you will also be able to see our group name.</w:t>
       </w:r>
+      <w:r>
+        <w:t xml:space="preserve"> The cooking time is in the top left hand corner in the format </w:t>
+      </w:r>
+      <w:proofErr w:type="spellStart"/>
+      <w:r>
+        <w:t>mm:ss</w:t>
+      </w:r>
+      <w:proofErr w:type="spellEnd"/>
+      <w:r>
+        <w:t xml:space="preserve"> with leading zeros.</w:t>
+      </w:r>
     </w:p>
     <w:p>
       <w:pPr>
@@ -3063,16 +3077,13 @@
         <w:t>The m</w:t>
       </w:r>
       <w:r>
-        <w:t xml:space="preserve">icrowave has three power levels, letting it work at 100%, 50% or 25%. To change the power level of the microwave, make sure you are in Entry Mode and then press the ‘A’ key. </w:t>
-      </w:r>
-      <w:r>
-        <w:rPr>
-          <w:highlight w:val="yellow"/>
-        </w:rPr>
-        <w:t>The LCD should then display ‘Set Power 1/2/3’</w:t>
-      </w:r>
-      <w:r>
-        <w:t>. Press 1</w:t>
+        <w:t>icrowave has three power levels, letting it work at 100%, 50% or 25%. To change the power level of the microwave, make sure you are in Entry Mode and then press the ‘A’ key</w:t>
+      </w:r>
+      <w:r>
+        <w:t>. The LCD should then display ‘Set Power 1/2/3’. Pr</w:t>
+      </w:r>
+      <w:r>
+        <w:t>ess 1</w:t>
       </w:r>
       <w:proofErr w:type="gramStart"/>
       <w:r>
@@ -3080,7 +3091,16 @@
       </w:r>
       <w:proofErr w:type="gramEnd"/>
       <w:r>
-        <w:t xml:space="preserve"> or 3 to choose a power level of 100%, 50% or 25%. You may also press the ‘#’ button to go back to entry mode.</w:t>
+        <w:t xml:space="preserve"> or </w:t>
+      </w:r>
+      <w:r>
+        <w:t>3 to choose a power level of 25%, 50% or 100</w:t>
+      </w:r>
+      <w:r>
+        <w:t>%. You may also press the ‘#’ button to go back to entry mode.</w:t>
+      </w:r>
+      <w:r>
+        <w:t xml:space="preserve"> The bottom 8 lights on the LED screen will display the current power level as a percentage of the microwave’s maximum power. If you were to press 2, then the bottom 4 LEDs would light up, signifying that the microwave would be operating at 50% power.</w:t>
       </w:r>
     </w:p>
     <w:p>
@@ -3129,7 +3149,29 @@
         <w:t xml:space="preserve">When in running mode, </w:t>
       </w:r>
       <w:r>
-        <w:t>the turntable will start rotating (the orientation of the turntable can be observed in the top right-hand corner of the LCD screen) and the microwave will cook your food at the desired power level.  It is possible to adjust the time while the microwave is running via the C and D buttons, which will add and subtract 30 seconds from the time respectively. The ‘*’ button will also add 1 minute to the microwave’s current cooking time.</w:t>
+        <w:t xml:space="preserve">the </w:t>
+      </w:r>
+      <w:bookmarkStart w:id="0" w:name="_GoBack"/>
+      <w:r>
+        <w:t>turntable</w:t>
+      </w:r>
+      <w:bookmarkEnd w:id="0"/>
+      <w:r>
+        <w:t xml:space="preserve"> will start rotating (the orientation of the turntable can be observed in the top right-hand corner of the LCD screen) and the microwave will cook your food at the desired power level.  It is possible to adjust the time while the microwave is running via the C and D buttons, which will add and subtract 30 seconds from the time respectively.</w:t>
+      </w:r>
+      <w:r>
+        <w:t xml:space="preserve"> If adding time puts the timer over the 99:99 </w:t>
+      </w:r>
+      <w:proofErr w:type="gramStart"/>
+      <w:r>
+        <w:t>limit</w:t>
+      </w:r>
+      <w:proofErr w:type="gramEnd"/>
+      <w:r>
+        <w:t>, the timer will just be set to 99:99. Trying to subtract 30 seconds off the timer when less than 30 seconds remain will directly end operation and put you into finished mode.</w:t>
+      </w:r>
+      <w:r>
+        <w:t xml:space="preserve"> The ‘*’ button will also add 1 minute to the microwave’s current cooking time.</w:t>
       </w:r>
       <w:r>
         <w:t xml:space="preserve"> Finally, </w:t>
@@ -3147,6 +3189,20 @@
       <w:proofErr w:type="gramEnd"/>
       <w:r>
         <w:t xml:space="preserve"> operation and put the microwave into pause mode.</w:t>
+      </w:r>
+      <w:r>
+        <w:t xml:space="preserve"> </w:t>
+      </w:r>
+      <w:r>
+        <w:t xml:space="preserve">The cooking time is in the top left hand corner in the format </w:t>
+      </w:r>
+      <w:proofErr w:type="spellStart"/>
+      <w:r>
+        <w:t>mm:ss</w:t>
+      </w:r>
+      <w:proofErr w:type="spellEnd"/>
+      <w:r>
+        <w:t xml:space="preserve"> with leading zeros.</w:t>
       </w:r>
     </w:p>
     <w:p>
@@ -3164,6 +3220,20 @@
       <w:r>
         <w:t>. You cannot exit this mode while the door is open. When it is closed, you can exit it by pressing the ‘*’ key and continuing operation, or by pressing the ‘#’ key and returning to entry mode.</w:t>
       </w:r>
+      <w:r>
+        <w:t xml:space="preserve"> </w:t>
+      </w:r>
+      <w:r>
+        <w:t xml:space="preserve">The cooking time is in the top left hand corner in the format </w:t>
+      </w:r>
+      <w:proofErr w:type="spellStart"/>
+      <w:r>
+        <w:t>mm:ss</w:t>
+      </w:r>
+      <w:proofErr w:type="spellEnd"/>
+      <w:r>
+        <w:t xml:space="preserve"> with leading zeros.</w:t>
+      </w:r>
     </w:p>
     <w:p>
       <w:pPr>
@@ -3175,12 +3245,7 @@
     </w:p>
     <w:p>
       <w:r>
-        <w:t>When finished, the microwave simply displays ‘Done’ on the first line and ‘Remove food’ on the second. It will stay in this mode until either of the push buttons is pressed. When that happens, the microwave goes back to e</w:t>
-      </w:r>
-      <w:bookmarkStart w:id="0" w:name="_GoBack"/>
-      <w:bookmarkEnd w:id="0"/>
-      <w:r>
-        <w:t>ntry mode.</w:t>
+        <w:t>When finished, the microwave simply displays ‘Done’ on the first line and ‘Remove food’ on the second. It will stay in this mode until either of the push buttons is pressed. When that happens, the microwave goes back to entry mode.</w:t>
       </w:r>
     </w:p>
     <w:sectPr>

</xml_diff>

<commit_message>
fianl draft user manual
</commit_message>
<xml_diff>
--- a/User Manual.docx
+++ b/User Manual.docx
@@ -5,12 +5,35 @@
     <w:p>
       <w:pPr>
         <w:pStyle w:val="Title"/>
+        <w:spacing w:after="0"/>
       </w:pPr>
       <w:r>
         <w:t>Group A1 User Manual</w:t>
       </w:r>
     </w:p>
     <w:p>
+      <w:pPr>
+        <w:rPr>
+          <w:rStyle w:val="SubtleEmphasis"/>
+        </w:rPr>
+      </w:pPr>
+      <w:r>
+        <w:rPr>
+          <w:rStyle w:val="SubtleEmphasis"/>
+        </w:rPr>
+        <w:t>Note</w:t>
+      </w:r>
+      <w:r>
+        <w:rPr>
+          <w:rStyle w:val="SubtleEmphasis"/>
+        </w:rPr>
+        <w:t xml:space="preserve"> that we attempted the speaker-related challenges even though we couldn’t get our speaker working. Instead of the speaker, we had the second topmost LED act as our speaker.</w:t>
+      </w:r>
+    </w:p>
+    <w:p>
+      <w:pPr>
+        <w:spacing w:after="0"/>
+      </w:pPr>
       <w:r>
         <w:rPr>
           <w:rStyle w:val="Heading1Char"/>
@@ -22,15 +45,6 @@
           <w:rStyle w:val="Heading1Char"/>
         </w:rPr>
         <w:t>ard wirings</w:t>
-      </w:r>
-      <w:r>
-        <w:t xml:space="preserve"> </w:t>
-      </w:r>
-      <w:r>
-        <w:rPr>
-          <w:highlight w:val="yellow"/>
-        </w:rPr>
-        <w:t>DOUBLECHECK</w:t>
       </w:r>
     </w:p>
     <w:tbl>
@@ -53,42 +67,34 @@
         <w:tc>
           <w:tcPr>
             <w:cnfStyle w:val="001000000000" w:firstRow="0" w:lastRow="0" w:firstColumn="1" w:lastColumn="0" w:oddVBand="0" w:evenVBand="0" w:oddHBand="0" w:evenHBand="0" w:firstRowFirstColumn="0" w:firstRowLastColumn="0" w:lastRowFirstColumn="0" w:lastRowLastColumn="0"/>
-            <w:tcW w:w="2241" w:type="dxa"/>
-            <w:noWrap/>
-          </w:tcPr>
-          <w:p/>
-        </w:tc>
-        <w:tc>
-          <w:tcPr>
-            <w:tcW w:w="2241" w:type="dxa"/>
+            <w:tcW w:w="4482" w:type="dxa"/>
+            <w:gridSpan w:val="2"/>
+            <w:noWrap/>
+          </w:tcPr>
+          <w:p>
+            <w:r>
+              <w:t>AVR Pins (top and bottom row)</w:t>
+            </w:r>
+          </w:p>
+        </w:tc>
+        <w:tc>
+          <w:tcPr>
+            <w:tcW w:w="4706" w:type="dxa"/>
+            <w:gridSpan w:val="2"/>
             <w:noWrap/>
           </w:tcPr>
           <w:p>
             <w:pPr>
               <w:cnfStyle w:val="100000000000" w:firstRow="1" w:lastRow="0" w:firstColumn="0" w:lastColumn="0" w:oddVBand="0" w:evenVBand="0" w:oddHBand="0" w:evenHBand="0" w:firstRowFirstColumn="0" w:firstRowLastColumn="0" w:lastRowFirstColumn="0" w:lastRowLastColumn="0"/>
             </w:pPr>
-          </w:p>
-        </w:tc>
-        <w:tc>
-          <w:tcPr>
-            <w:tcW w:w="2465" w:type="dxa"/>
-            <w:noWrap/>
-          </w:tcPr>
-          <w:p>
-            <w:pPr>
-              <w:cnfStyle w:val="100000000000" w:firstRow="1" w:lastRow="0" w:firstColumn="0" w:lastColumn="0" w:oddVBand="0" w:evenVBand="0" w:oddHBand="0" w:evenHBand="0" w:firstRowFirstColumn="0" w:firstRowLastColumn="0" w:lastRowFirstColumn="0" w:lastRowLastColumn="0"/>
-            </w:pPr>
-          </w:p>
-        </w:tc>
-        <w:tc>
-          <w:tcPr>
-            <w:tcW w:w="2241" w:type="dxa"/>
-            <w:noWrap/>
-          </w:tcPr>
-          <w:p>
-            <w:pPr>
-              <w:cnfStyle w:val="100000000000" w:firstRow="1" w:lastRow="0" w:firstColumn="0" w:lastColumn="0" w:oddVBand="0" w:evenVBand="0" w:oddHBand="0" w:evenHBand="0" w:firstRowFirstColumn="0" w:firstRowLastColumn="0" w:lastRowFirstColumn="0" w:lastRowLastColumn="0"/>
-            </w:pPr>
+            <w:proofErr w:type="spellStart"/>
+            <w:r>
+              <w:t>Input/Output</w:t>
+            </w:r>
+            <w:proofErr w:type="spellEnd"/>
+            <w:r>
+              <w:t xml:space="preserve"> device pins (middle row)</w:t>
+            </w:r>
           </w:p>
         </w:tc>
       </w:tr>
@@ -2194,14 +2200,12 @@
         </w:trPr>
         <w:tc>
           <w:tcPr>
-            <w:tcW w:w="2241" w:type="dxa"/>
-            <w:noWrap/>
-            <w:hideMark/>
-          </w:tcPr>
-          <w:p>
-            <w:pPr>
-              <w:cnfStyle w:val="001000000000" w:firstRow="0" w:lastRow="0" w:firstColumn="1" w:lastColumn="0" w:oddVBand="0" w:evenVBand="0" w:oddHBand="0" w:evenHBand="0" w:firstRowFirstColumn="0" w:firstRowLastColumn="0" w:lastRowFirstColumn="0" w:lastRowLastColumn="0"/>
-            </w:pPr>
+            <w:cnfStyle w:val="001000000000" w:firstRow="0" w:lastRow="0" w:firstColumn="1" w:lastColumn="0" w:oddVBand="0" w:evenVBand="0" w:oddHBand="0" w:evenHBand="0" w:firstRowFirstColumn="0" w:firstRowLastColumn="0" w:lastRowFirstColumn="0" w:lastRowLastColumn="0"/>
+            <w:tcW w:w="2241" w:type="dxa"/>
+            <w:noWrap/>
+            <w:hideMark/>
+          </w:tcPr>
+          <w:p>
             <w:r>
               <w:t>PORT G</w:t>
             </w:r>
@@ -2214,6 +2218,9 @@
             <w:hideMark/>
           </w:tcPr>
           <w:p>
+            <w:pPr>
+              <w:cnfStyle w:val="000000000000" w:firstRow="0" w:lastRow="0" w:firstColumn="0" w:lastColumn="0" w:oddVBand="0" w:evenVBand="0" w:oddHBand="0" w:evenHBand="0" w:firstRowFirstColumn="0" w:firstRowLastColumn="0" w:lastRowFirstColumn="0" w:lastRowLastColumn="0"/>
+            </w:pPr>
             <w:r>
               <w:t>PG2</w:t>
             </w:r>
@@ -2226,6 +2233,9 @@
             <w:hideMark/>
           </w:tcPr>
           <w:p>
+            <w:pPr>
+              <w:cnfStyle w:val="000000000000" w:firstRow="0" w:lastRow="0" w:firstColumn="0" w:lastColumn="0" w:oddVBand="0" w:evenVBand="0" w:oddHBand="0" w:evenHBand="0" w:firstRowFirstColumn="0" w:firstRowLastColumn="0" w:lastRowFirstColumn="0" w:lastRowLastColumn="0"/>
+            </w:pPr>
             <w:r>
               <w:t>-</w:t>
             </w:r>
@@ -2238,6 +2248,9 @@
             <w:hideMark/>
           </w:tcPr>
           <w:p>
+            <w:pPr>
+              <w:cnfStyle w:val="000000000000" w:firstRow="0" w:lastRow="0" w:firstColumn="0" w:lastColumn="0" w:oddVBand="0" w:evenVBand="0" w:oddHBand="0" w:evenHBand="0" w:firstRowFirstColumn="0" w:firstRowLastColumn="0" w:lastRowFirstColumn="0" w:lastRowLastColumn="0"/>
+            </w:pPr>
             <w:r>
               <w:t>-</w:t>
             </w:r>
@@ -2286,8 +2299,14 @@
           <w:p>
             <w:pPr>
               <w:cnfStyle w:val="000000100000" w:firstRow="0" w:lastRow="0" w:firstColumn="0" w:lastColumn="0" w:oddVBand="0" w:evenVBand="0" w:oddHBand="1" w:evenHBand="0" w:firstRowFirstColumn="0" w:firstRowLastColumn="0" w:lastRowFirstColumn="0" w:lastRowLastColumn="0"/>
-            </w:pPr>
-            <w:r>
+              <w:rPr>
+                <w:b/>
+              </w:rPr>
+            </w:pPr>
+            <w:r>
+              <w:rPr>
+                <w:b/>
+              </w:rPr>
               <w:t>LED_BAR</w:t>
             </w:r>
           </w:p>
@@ -2301,8 +2320,14 @@
           <w:p>
             <w:pPr>
               <w:cnfStyle w:val="000000100000" w:firstRow="0" w:lastRow="0" w:firstColumn="0" w:lastColumn="0" w:oddVBand="0" w:evenVBand="0" w:oddHBand="1" w:evenHBand="0" w:firstRowFirstColumn="0" w:firstRowLastColumn="0" w:lastRowFirstColumn="0" w:lastRowLastColumn="0"/>
-            </w:pPr>
-            <w:r>
+              <w:rPr>
+                <w:b/>
+              </w:rPr>
+            </w:pPr>
+            <w:r>
+              <w:rPr>
+                <w:b/>
+              </w:rPr>
               <w:t>LED1</w:t>
             </w:r>
           </w:p>
@@ -2512,6 +2537,7 @@
           </w:tcPr>
           <w:p>
             <w:r>
+              <w:lastRenderedPageBreak/>
               <w:t>PORT L</w:t>
             </w:r>
           </w:p>
@@ -2575,7 +2601,6 @@
           </w:tcPr>
           <w:p>
             <w:r>
-              <w:lastRenderedPageBreak/>
               <w:t>PORT L</w:t>
             </w:r>
           </w:p>
@@ -2881,7 +2906,6 @@
         </w:tc>
       </w:tr>
     </w:tbl>
-    <w:p/>
     <w:p>
       <w:pPr>
         <w:pStyle w:val="Heading1"/>
@@ -2999,6 +3023,9 @@
       <w:r>
         <w:t>Entry</w:t>
       </w:r>
+      <w:r>
+        <w:t xml:space="preserve"> – for keying in times and power levels</w:t>
+      </w:r>
     </w:p>
     <w:p>
       <w:pPr>
@@ -3011,6 +3038,9 @@
       <w:r>
         <w:t>Running</w:t>
       </w:r>
+      <w:r>
+        <w:t xml:space="preserve"> – for when your food is cooking</w:t>
+      </w:r>
     </w:p>
     <w:p>
       <w:pPr>
@@ -3023,6 +3053,9 @@
       <w:r>
         <w:t>Paused</w:t>
       </w:r>
+      <w:r>
+        <w:t xml:space="preserve"> – for when it isn’t (or when you realise you left your spoon in the microwave)</w:t>
+      </w:r>
     </w:p>
     <w:p>
       <w:pPr>
@@ -3035,6 +3068,9 @@
       <w:r>
         <w:t>Finished</w:t>
       </w:r>
+      <w:r>
+        <w:t xml:space="preserve"> – for when your food is finished.</w:t>
+      </w:r>
     </w:p>
     <w:p>
       <w:pPr>
@@ -3046,6 +3082,9 @@
       </w:r>
     </w:p>
     <w:p>
+      <w:pPr>
+        <w:spacing w:after="0"/>
+      </w:pPr>
       <w:r>
         <w:t>Entry mode is the default mode that the microwave starts up in. In this mode, cooking time can be entered and the power level of the microwave can be changed.</w:t>
       </w:r>
@@ -3062,17 +3101,35 @@
       <w:proofErr w:type="spellEnd"/>
       <w:r>
         <w:t xml:space="preserve"> with leading zeros.</w:t>
+      </w:r>
+      <w:r>
+        <w:t xml:space="preserve"> Pressing a key at any time the door is closed will cause the second topmost LED to light up for around 250 </w:t>
+      </w:r>
+      <w:proofErr w:type="spellStart"/>
+      <w:r>
+        <w:t>ms</w:t>
+      </w:r>
+      <w:proofErr w:type="spellEnd"/>
+      <w:r>
+        <w:t>.</w:t>
+      </w:r>
+      <w:r>
+        <w:t xml:space="preserve"> As in any mode, you can see the state of the turnstile in the top right hand corner and whether or not the door is open (‘O’) or closed (‘C’) in the bottom right.</w:t>
       </w:r>
     </w:p>
     <w:p>
       <w:pPr>
         <w:pStyle w:val="Heading3"/>
+        <w:spacing w:before="0"/>
       </w:pPr>
       <w:r>
         <w:t>Microwave Power Level</w:t>
       </w:r>
     </w:p>
     <w:p>
+      <w:pPr>
+        <w:spacing w:after="0"/>
+      </w:pPr>
       <w:r>
         <w:t>The m</w:t>
       </w:r>
@@ -3106,12 +3163,16 @@
     <w:p>
       <w:pPr>
         <w:pStyle w:val="Heading3"/>
+        <w:spacing w:before="0"/>
       </w:pPr>
       <w:r>
         <w:t>Time Entry</w:t>
       </w:r>
     </w:p>
     <w:p>
+      <w:pPr>
+        <w:spacing w:after="0"/>
+      </w:pPr>
       <w:r>
         <w:t xml:space="preserve">To enter in the time you want the microwave to operate for, simply start keying in your desired time. The microwave has a maximum limit of 99 minutes and 99 seconds. </w:t>
       </w:r>
@@ -3124,7 +3185,12 @@
       </w:r>
       <w:proofErr w:type="gramEnd"/>
       <w:r>
-        <w:t xml:space="preserve"> Pressing the ‘*’ key when the time is 00:00 will cause the microwave to automatically set a time of 1 minute and begin operation. When the microwave is in operation, it transitions into running mode.</w:t>
+        <w:t xml:space="preserve"> Pressing the ‘*’ key when the time is 00:00 will cause the microwave to a</w:t>
+      </w:r>
+      <w:bookmarkStart w:id="0" w:name="_GoBack"/>
+      <w:bookmarkEnd w:id="0"/>
+      <w:r>
+        <w:t>utomatically set a time of 1 minute and begin operation. When the microwave is in operation, it transitions into running mode.</w:t>
       </w:r>
       <w:r>
         <w:t xml:space="preserve"> </w:t>
@@ -3149,15 +3215,7 @@
         <w:t xml:space="preserve">When in running mode, </w:t>
       </w:r>
       <w:r>
-        <w:t xml:space="preserve">the </w:t>
-      </w:r>
-      <w:bookmarkStart w:id="0" w:name="_GoBack"/>
-      <w:r>
-        <w:t>turntable</w:t>
-      </w:r>
-      <w:bookmarkEnd w:id="0"/>
-      <w:r>
-        <w:t xml:space="preserve"> will start rotating (the orientation of the turntable can be observed in the top right-hand corner of the LCD screen) and the microwave will cook your food at the desired power level.  It is possible to adjust the time while the microwave is running via the C and D buttons, which will add and subtract 30 seconds from the time respectively.</w:t>
+        <w:t>the turntable will start rotating (the orientation of the turntable can be observed in the top right-hand corner of the LCD screen) and the microwave will cook your food at the desired power level.  It is possible to adjust the time while the microwave is running via the C and D buttons, which will add and subtract 30 seconds from the time respectively.</w:t>
       </w:r>
       <w:r>
         <w:t xml:space="preserve"> If adding time puts the timer over the 99:99 </w:t>
@@ -3246,6 +3304,9 @@
     <w:p>
       <w:r>
         <w:t>When finished, the microwave simply displays ‘Done’ on the first line and ‘Remove food’ on the second. It will stay in this mode until either of the push buttons is pressed. When that happens, the microwave goes back to entry mode.</w:t>
+      </w:r>
+      <w:r>
+        <w:t xml:space="preserve"> The second topmost LED will blink on and off for the next 6 seconds or until Finished mode is exited, whichever happens faster.</w:t>
       </w:r>
     </w:p>
     <w:sectPr>
@@ -3872,6 +3933,18 @@
       <w:color w:val="4F81BD" w:themeColor="accent1"/>
     </w:rPr>
   </w:style>
+  <w:style w:type="character" w:styleId="SubtleEmphasis">
+    <w:name w:val="Subtle Emphasis"/>
+    <w:basedOn w:val="DefaultParagraphFont"/>
+    <w:uiPriority w:val="19"/>
+    <w:qFormat/>
+    <w:rsid w:val="00C972BF"/>
+    <w:rPr>
+      <w:i/>
+      <w:iCs/>
+      <w:color w:val="808080" w:themeColor="text1" w:themeTint="7F"/>
+    </w:rPr>
+  </w:style>
 </w:styles>
 </file>
 
@@ -4369,6 +4442,18 @@
       <w:color w:val="4F81BD" w:themeColor="accent1"/>
     </w:rPr>
   </w:style>
+  <w:style w:type="character" w:styleId="SubtleEmphasis">
+    <w:name w:val="Subtle Emphasis"/>
+    <w:basedOn w:val="DefaultParagraphFont"/>
+    <w:uiPriority w:val="19"/>
+    <w:qFormat/>
+    <w:rsid w:val="00C972BF"/>
+    <w:rPr>
+      <w:i/>
+      <w:iCs/>
+      <w:color w:val="808080" w:themeColor="text1" w:themeTint="7F"/>
+    </w:rPr>
+  </w:style>
 </w:styles>
 </file>
 

</xml_diff>

<commit_message>
Final User Manual Check
</commit_message>
<xml_diff>
--- a/User Manual.docx
+++ b/User Manual.docx
@@ -1,6 +1,6 @@
 
 <file path=word/document.xml><?xml version="1.0" encoding="utf-8"?>
-<w:document xmlns:wpc="http://schemas.microsoft.com/office/word/2010/wordprocessingCanvas" xmlns:mc="http://schemas.openxmlformats.org/markup-compatibility/2006" xmlns:o="urn:schemas-microsoft-com:office:office" xmlns:r="http://schemas.openxmlformats.org/officeDocument/2006/relationships" xmlns:m="http://schemas.openxmlformats.org/officeDocument/2006/math" xmlns:v="urn:schemas-microsoft-com:vml" xmlns:wp14="http://schemas.microsoft.com/office/word/2010/wordprocessingDrawing" xmlns:wp="http://schemas.openxmlformats.org/drawingml/2006/wordprocessingDrawing" xmlns:w10="urn:schemas-microsoft-com:office:word" xmlns:w="http://schemas.openxmlformats.org/wordprocessingml/2006/main" xmlns:w14="http://schemas.microsoft.com/office/word/2010/wordml" xmlns:wpg="http://schemas.microsoft.com/office/word/2010/wordprocessingGroup" xmlns:wpi="http://schemas.microsoft.com/office/word/2010/wordprocessingInk" xmlns:wne="http://schemas.microsoft.com/office/word/2006/wordml" xmlns:wps="http://schemas.microsoft.com/office/word/2010/wordprocessingShape" mc:Ignorable="w14 wp14">
+<w:document xmlns:wpc="http://schemas.microsoft.com/office/word/2010/wordprocessingCanvas" xmlns:mc="http://schemas.openxmlformats.org/markup-compatibility/2006" xmlns:o="urn:schemas-microsoft-com:office:office" xmlns:r="http://schemas.openxmlformats.org/officeDocument/2006/relationships" xmlns:m="http://schemas.openxmlformats.org/officeDocument/2006/math" xmlns:v="urn:schemas-microsoft-com:vml" xmlns:wp14="http://schemas.microsoft.com/office/word/2010/wordprocessingDrawing" xmlns:wp="http://schemas.openxmlformats.org/drawingml/2006/wordprocessingDrawing" xmlns:w10="urn:schemas-microsoft-com:office:word" xmlns:w="http://schemas.openxmlformats.org/wordprocessingml/2006/main" xmlns:w14="http://schemas.microsoft.com/office/word/2010/wordml" xmlns:w15="http://schemas.microsoft.com/office/word/2012/wordml" xmlns:wpg="http://schemas.microsoft.com/office/word/2010/wordprocessingGroup" xmlns:wpi="http://schemas.microsoft.com/office/word/2010/wordprocessingInk" xmlns:wne="http://schemas.microsoft.com/office/word/2006/wordml" xmlns:wps="http://schemas.microsoft.com/office/word/2010/wordprocessingShape" mc:Ignorable="w14 w15 wp14">
   <w:body>
     <w:p>
       <w:pPr>
@@ -87,13 +87,8 @@
             <w:pPr>
               <w:cnfStyle w:val="100000000000" w:firstRow="1" w:lastRow="0" w:firstColumn="0" w:lastColumn="0" w:oddVBand="0" w:evenVBand="0" w:oddHBand="0" w:evenHBand="0" w:firstRowFirstColumn="0" w:firstRowLastColumn="0" w:lastRowFirstColumn="0" w:lastRowLastColumn="0"/>
             </w:pPr>
-            <w:proofErr w:type="spellStart"/>
-            <w:r>
-              <w:t>Input/Output</w:t>
-            </w:r>
-            <w:proofErr w:type="spellEnd"/>
-            <w:r>
-              <w:t xml:space="preserve"> device pins (middle row)</w:t>
+            <w:r>
+              <w:t>Input/Output device pins (middle row)</w:t>
             </w:r>
           </w:p>
         </w:tc>
@@ -2923,7 +2918,7 @@
       <w:r>
         <w:rPr>
           <w:noProof/>
-          <w:lang w:eastAsia="en-AU"/>
+          <w:lang w:val="en-GB" w:eastAsia="en-GB"/>
         </w:rPr>
         <w:drawing>
           <wp:inline distT="0" distB="0" distL="0" distR="0">
@@ -2943,7 +2938,7 @@
                     </pic:cNvPicPr>
                   </pic:nvPicPr>
                   <pic:blipFill>
-                    <a:blip r:embed="rId6">
+                    <a:blip r:embed="rId5">
                       <a:extLst>
                         <a:ext uri="{28A0092B-C50C-407E-A947-70E740481C1C}">
                           <a14:useLocalDpi xmlns:a14="http://schemas.microsoft.com/office/drawing/2010/main" val="0"/>
@@ -2980,7 +2975,7 @@
         <w:t>This manual will go into key usage in more detail further below.</w:t>
       </w:r>
       <w:r>
-        <w:t xml:space="preserve"> It should also be noted that </w:t>
+        <w:t xml:space="preserve"> </w:t>
       </w:r>
     </w:p>
     <w:p>
@@ -2997,6 +2992,9 @@
       </w:r>
       <w:r>
         <w:t xml:space="preserve"> The top LED light will light up when the door is open and be off otherwise</w:t>
+      </w:r>
+      <w:r>
+        <w:t>.</w:t>
       </w:r>
     </w:p>
     <w:p>
@@ -3069,7 +3067,10 @@
         <w:t>Finished</w:t>
       </w:r>
       <w:r>
-        <w:t xml:space="preserve"> – for when your food is finished.</w:t>
+        <w:t xml:space="preserve"> –</w:t>
+      </w:r>
+      <w:r>
+        <w:t xml:space="preserve"> for when your food is finished</w:t>
       </w:r>
     </w:p>
     <w:p>
@@ -3106,15 +3107,23 @@
         <w:t xml:space="preserve"> Pressing a key at any time the door is closed will cause the second topmost LED to light up for around 250 </w:t>
       </w:r>
       <w:proofErr w:type="spellStart"/>
+      <w:proofErr w:type="gramStart"/>
       <w:r>
         <w:t>ms</w:t>
       </w:r>
       <w:proofErr w:type="spellEnd"/>
+      <w:proofErr w:type="gramEnd"/>
       <w:r>
         <w:t>.</w:t>
       </w:r>
       <w:r>
-        <w:t xml:space="preserve"> As in any mode, you can see the state of the turnstile in the top right hand corner and whether or not the door is open (‘O’) or closed (‘C’) in the bottom right.</w:t>
+        <w:t xml:space="preserve"> As in any mode, you can see the state of the turnstile in the top righ</w:t>
+      </w:r>
+      <w:r>
+        <w:t>t hand corner and whether</w:t>
+      </w:r>
+      <w:r>
+        <w:t xml:space="preserve"> the door is open (‘O’) or closed (‘C’) in the bottom right.</w:t>
       </w:r>
     </w:p>
     <w:p>
@@ -3137,7 +3146,15 @@
         <w:t>icrowave has three power levels, letting it work at 100%, 50% or 25%. To change the power level of the microwave, make sure you are in Entry Mode and then press the ‘A’ key</w:t>
       </w:r>
       <w:r>
-        <w:t>. The LCD should then display ‘Set Power 1/2/3’. Pr</w:t>
+        <w:t xml:space="preserve">. The LCD </w:t>
+      </w:r>
+      <w:r>
+        <w:t>will</w:t>
+      </w:r>
+      <w:bookmarkStart w:id="0" w:name="_GoBack"/>
+      <w:bookmarkEnd w:id="0"/>
+      <w:r>
+        <w:t xml:space="preserve"> then display ‘Set Power 1/2/3’. Pr</w:t>
       </w:r>
       <w:r>
         <w:t>ess 1</w:t>
@@ -3177,20 +3194,7 @@
         <w:t xml:space="preserve">To enter in the time you want the microwave to operate for, simply start keying in your desired time. The microwave has a maximum limit of 99 minutes and 99 seconds. </w:t>
       </w:r>
       <w:r>
-        <w:t xml:space="preserve">To clear a time you have entered, press the ‘#’ key. </w:t>
-      </w:r>
-      <w:proofErr w:type="gramStart"/>
-      <w:r>
-        <w:t>To start the microwave, press the ‘*’ key.</w:t>
-      </w:r>
-      <w:proofErr w:type="gramEnd"/>
-      <w:r>
-        <w:t xml:space="preserve"> Pressing the ‘*’ key when the time is 00:00 will cause the microwave to a</w:t>
-      </w:r>
-      <w:bookmarkStart w:id="0" w:name="_GoBack"/>
-      <w:bookmarkEnd w:id="0"/>
-      <w:r>
-        <w:t>utomatically set a time of 1 minute and begin operation. When the microwave is in operation, it transitions into running mode.</w:t>
+        <w:t>To clear a time you have entered, press the ‘#’ key. To start the microwave, press the ‘*’ key. Pressing the ‘*’ key when the time is 00:00 will cause the microwave to automatically set a time of 1 minute and begin operation. When the microwave is in operation, it transitions into running mode.</w:t>
       </w:r>
       <w:r>
         <w:t xml:space="preserve"> </w:t>
@@ -3218,15 +3222,7 @@
         <w:t>the turntable will start rotating (the orientation of the turntable can be observed in the top right-hand corner of the LCD screen) and the microwave will cook your food at the desired power level.  It is possible to adjust the time while the microwave is running via the C and D buttons, which will add and subtract 30 seconds from the time respectively.</w:t>
       </w:r>
       <w:r>
-        <w:t xml:space="preserve"> If adding time puts the timer over the 99:99 </w:t>
-      </w:r>
-      <w:proofErr w:type="gramStart"/>
-      <w:r>
-        <w:t>limit</w:t>
-      </w:r>
-      <w:proofErr w:type="gramEnd"/>
-      <w:r>
-        <w:t>, the timer will just be set to 99:99. Trying to subtract 30 seconds off the timer when less than 30 seconds remain will directly end operation and put you into finished mode.</w:t>
+        <w:t xml:space="preserve"> If adding time puts the timer over the 99:99 limit, the timer will just be set to 99:99. Trying to subtract 30 seconds off the timer when less than 30 seconds remain will directly end operation and put you into finished mode.</w:t>
       </w:r>
       <w:r>
         <w:t xml:space="preserve"> The ‘*’ button will also add 1 minute to the microwave’s current cooking time.</w:t>
@@ -3238,15 +3234,7 @@
         <w:t xml:space="preserve">opening the door or pressing </w:t>
       </w:r>
       <w:r>
-        <w:t xml:space="preserve">the ‘#’ key will </w:t>
-      </w:r>
-      <w:proofErr w:type="gramStart"/>
-      <w:r>
-        <w:t>pause</w:t>
-      </w:r>
-      <w:proofErr w:type="gramEnd"/>
-      <w:r>
-        <w:t xml:space="preserve"> operation and put the microwave into pause mode.</w:t>
+        <w:t>the ‘#’ key will pause operation and put the microwave into pause mode.</w:t>
       </w:r>
       <w:r>
         <w:t xml:space="preserve"> </w:t>
@@ -3320,8 +3308,8 @@
 </file>
 
 <file path=word/numbering.xml><?xml version="1.0" encoding="utf-8"?>
-<w:numbering xmlns:wpc="http://schemas.microsoft.com/office/word/2010/wordprocessingCanvas" xmlns:mc="http://schemas.openxmlformats.org/markup-compatibility/2006" xmlns:o="urn:schemas-microsoft-com:office:office" xmlns:r="http://schemas.openxmlformats.org/officeDocument/2006/relationships" xmlns:m="http://schemas.openxmlformats.org/officeDocument/2006/math" xmlns:v="urn:schemas-microsoft-com:vml" xmlns:wp14="http://schemas.microsoft.com/office/word/2010/wordprocessingDrawing" xmlns:wp="http://schemas.openxmlformats.org/drawingml/2006/wordprocessingDrawing" xmlns:w10="urn:schemas-microsoft-com:office:word" xmlns:w="http://schemas.openxmlformats.org/wordprocessingml/2006/main" xmlns:w14="http://schemas.microsoft.com/office/word/2010/wordml" xmlns:wpg="http://schemas.microsoft.com/office/word/2010/wordprocessingGroup" xmlns:wpi="http://schemas.microsoft.com/office/word/2010/wordprocessingInk" xmlns:wne="http://schemas.microsoft.com/office/word/2006/wordml" xmlns:wps="http://schemas.microsoft.com/office/word/2010/wordprocessingShape" mc:Ignorable="w14 wp14">
-  <w:abstractNum w:abstractNumId="0">
+<w:numbering xmlns:wpc="http://schemas.microsoft.com/office/word/2010/wordprocessingCanvas" xmlns:mc="http://schemas.openxmlformats.org/markup-compatibility/2006" xmlns:o="urn:schemas-microsoft-com:office:office" xmlns:r="http://schemas.openxmlformats.org/officeDocument/2006/relationships" xmlns:m="http://schemas.openxmlformats.org/officeDocument/2006/math" xmlns:v="urn:schemas-microsoft-com:vml" xmlns:wp14="http://schemas.microsoft.com/office/word/2010/wordprocessingDrawing" xmlns:wp="http://schemas.openxmlformats.org/drawingml/2006/wordprocessingDrawing" xmlns:w10="urn:schemas-microsoft-com:office:word" xmlns:w="http://schemas.openxmlformats.org/wordprocessingml/2006/main" xmlns:w14="http://schemas.microsoft.com/office/word/2010/wordml" xmlns:w15="http://schemas.microsoft.com/office/word/2012/wordml" xmlns:wpg="http://schemas.microsoft.com/office/word/2010/wordprocessingGroup" xmlns:wpi="http://schemas.microsoft.com/office/word/2010/wordprocessingInk" xmlns:wne="http://schemas.microsoft.com/office/word/2006/wordml" xmlns:wps="http://schemas.microsoft.com/office/word/2010/wordprocessingShape" mc:Ignorable="w14 w15 wp14">
+  <w:abstractNum w:abstractNumId="0" w15:restartNumberingAfterBreak="0">
     <w:nsid w:val="22420366"/>
     <w:multiLevelType w:val="hybridMultilevel"/>
     <w:tmpl w:val="24E83678"/>
@@ -3440,7 +3428,7 @@
 </file>
 
 <file path=word/styles.xml><?xml version="1.0" encoding="utf-8"?>
-<w:styles xmlns:mc="http://schemas.openxmlformats.org/markup-compatibility/2006" xmlns:r="http://schemas.openxmlformats.org/officeDocument/2006/relationships" xmlns:w="http://schemas.openxmlformats.org/wordprocessingml/2006/main" xmlns:w14="http://schemas.microsoft.com/office/word/2010/wordml" mc:Ignorable="w14">
+<w:styles xmlns:mc="http://schemas.openxmlformats.org/markup-compatibility/2006" xmlns:r="http://schemas.openxmlformats.org/officeDocument/2006/relationships" xmlns:w="http://schemas.openxmlformats.org/wordprocessingml/2006/main" xmlns:w14="http://schemas.microsoft.com/office/word/2010/wordml" xmlns:w15="http://schemas.microsoft.com/office/word/2012/wordml" mc:Ignorable="w14 w15">
   <w:docDefaults>
     <w:rPrDefault>
       <w:rPr>
@@ -3456,653 +3444,378 @@
       </w:pPr>
     </w:pPrDefault>
   </w:docDefaults>
-  <w:latentStyles w:defLockedState="0" w:defUIPriority="99" w:defSemiHidden="1" w:defUnhideWhenUsed="1" w:defQFormat="0" w:count="267">
-    <w:lsdException w:name="Normal" w:semiHidden="0" w:uiPriority="0" w:unhideWhenUsed="0" w:qFormat="1"/>
-    <w:lsdException w:name="heading 1" w:semiHidden="0" w:uiPriority="9" w:unhideWhenUsed="0" w:qFormat="1"/>
-    <w:lsdException w:name="heading 2" w:uiPriority="9" w:qFormat="1"/>
-    <w:lsdException w:name="heading 3" w:uiPriority="9" w:qFormat="1"/>
-    <w:lsdException w:name="heading 4" w:uiPriority="9" w:qFormat="1"/>
-    <w:lsdException w:name="heading 5" w:uiPriority="9" w:qFormat="1"/>
-    <w:lsdException w:name="heading 6" w:uiPriority="9" w:qFormat="1"/>
-    <w:lsdException w:name="heading 7" w:uiPriority="9" w:qFormat="1"/>
-    <w:lsdException w:name="heading 8" w:uiPriority="9" w:qFormat="1"/>
-    <w:lsdException w:name="heading 9" w:uiPriority="9" w:qFormat="1"/>
-    <w:lsdException w:name="toc 1" w:uiPriority="39"/>
-    <w:lsdException w:name="toc 2" w:uiPriority="39"/>
-    <w:lsdException w:name="toc 3" w:uiPriority="39"/>
-    <w:lsdException w:name="toc 4" w:uiPriority="39"/>
-    <w:lsdException w:name="toc 5" w:uiPriority="39"/>
-    <w:lsdException w:name="toc 6" w:uiPriority="39"/>
-    <w:lsdException w:name="toc 7" w:uiPriority="39"/>
-    <w:lsdException w:name="toc 8" w:uiPriority="39"/>
-    <w:lsdException w:name="toc 9" w:uiPriority="39"/>
-    <w:lsdException w:name="caption" w:uiPriority="35" w:qFormat="1"/>
-    <w:lsdException w:name="Title" w:semiHidden="0" w:uiPriority="10" w:unhideWhenUsed="0" w:qFormat="1"/>
-    <w:lsdException w:name="Default Paragraph Font" w:uiPriority="1"/>
-    <w:lsdException w:name="Subtitle" w:semiHidden="0" w:uiPriority="11" w:unhideWhenUsed="0" w:qFormat="1"/>
-    <w:lsdException w:name="Strong" w:semiHidden="0" w:uiPriority="22" w:unhideWhenUsed="0" w:qFormat="1"/>
-    <w:lsdException w:name="Emphasis" w:semiHidden="0" w:uiPriority="20" w:unhideWhenUsed="0" w:qFormat="1"/>
-    <w:lsdException w:name="Table Grid" w:semiHidden="0" w:uiPriority="59" w:unhideWhenUsed="0"/>
-    <w:lsdException w:name="Placeholder Text" w:unhideWhenUsed="0"/>
-    <w:lsdException w:name="No Spacing" w:semiHidden="0" w:uiPriority="1" w:unhideWhenUsed="0" w:qFormat="1"/>
-    <w:lsdException w:name="Light Shading" w:semiHidden="0" w:uiPriority="60" w:unhideWhenUsed="0"/>
-    <w:lsdException w:name="Light List" w:semiHidden="0" w:uiPriority="61" w:unhideWhenUsed="0"/>
-    <w:lsdException w:name="Light Grid" w:semiHidden="0" w:uiPriority="62" w:unhideWhenUsed="0"/>
-    <w:lsdException w:name="Medium Shading 1" w:semiHidden="0" w:uiPriority="63" w:unhideWhenUsed="0"/>
-    <w:lsdException w:name="Medium Shading 2" w:semiHidden="0" w:uiPriority="64" w:unhideWhenUsed="0"/>
-    <w:lsdException w:name="Medium List 1" w:semiHidden="0" w:uiPriority="65" w:unhideWhenUsed="0"/>
-    <w:lsdException w:name="Medium List 2" w:semiHidden="0" w:uiPriority="66" w:unhideWhenUsed="0"/>
-    <w:lsdException w:name="Medium Grid 1" w:semiHidden="0" w:uiPriority="67" w:unhideWhenUsed="0"/>
-    <w:lsdException w:name="Medium Grid 2" w:semiHidden="0" w:uiPriority="68" w:unhideWhenUsed="0"/>
-    <w:lsdException w:name="Medium Grid 3" w:semiHidden="0" w:uiPriority="69" w:unhideWhenUsed="0"/>
-    <w:lsdException w:name="Dark List" w:semiHidden="0" w:uiPriority="70" w:unhideWhenUsed="0"/>
-    <w:lsdException w:name="Colorful Shading" w:semiHidden="0" w:uiPriority="71" w:unhideWhenUsed="0"/>
-    <w:lsdException w:name="Colorful List" w:semiHidden="0" w:uiPriority="72" w:unhideWhenUsed="0"/>
-    <w:lsdException w:name="Colorful Grid" w:semiHidden="0" w:uiPriority="73" w:unhideWhenUsed="0"/>
-    <w:lsdException w:name="Light Shading Accent 1" w:semiHidden="0" w:uiPriority="60" w:unhideWhenUsed="0"/>
-    <w:lsdException w:name="Light List Accent 1" w:semiHidden="0" w:uiPriority="61" w:unhideWhenUsed="0"/>
-    <w:lsdException w:name="Light Grid Accent 1" w:semiHidden="0" w:uiPriority="62" w:unhideWhenUsed="0"/>
-    <w:lsdException w:name="Medium Shading 1 Accent 1" w:semiHidden="0" w:uiPriority="63" w:unhideWhenUsed="0"/>
-    <w:lsdException w:name="Medium Shading 2 Accent 1" w:semiHidden="0" w:uiPriority="64" w:unhideWhenUsed="0"/>
-    <w:lsdException w:name="Medium List 1 Accent 1" w:semiHidden="0" w:uiPriority="65" w:unhideWhenUsed="0"/>
-    <w:lsdException w:name="Revision" w:unhideWhenUsed="0"/>
-    <w:lsdException w:name="List Paragraph" w:semiHidden="0" w:uiPriority="34" w:unhideWhenUsed="0" w:qFormat="1"/>
-    <w:lsdException w:name="Quote" w:semiHidden="0" w:uiPriority="29" w:unhideWhenUsed="0" w:qFormat="1"/>
-    <w:lsdException w:name="Intense Quote" w:semiHidden="0" w:uiPriority="30" w:unhideWhenUsed="0" w:qFormat="1"/>
-    <w:lsdException w:name="Medium List 2 Accent 1" w:semiHidden="0" w:uiPriority="66" w:unhideWhenUsed="0"/>
-    <w:lsdException w:name="Medium Grid 1 Accent 1" w:semiHidden="0" w:uiPriority="67" w:unhideWhenUsed="0"/>
-    <w:lsdException w:name="Medium Grid 2 Accent 1" w:semiHidden="0" w:uiPriority="68" w:unhideWhenUsed="0"/>
-    <w:lsdException w:name="Medium Grid 3 Accent 1" w:semiHidden="0" w:uiPriority="69" w:unhideWhenUsed="0"/>
-    <w:lsdException w:name="Dark List Accent 1" w:semiHidden="0" w:uiPriority="70" w:unhideWhenUsed="0"/>
-    <w:lsdException w:name="Colorful Shading Accent 1" w:semiHidden="0" w:uiPriority="71" w:unhideWhenUsed="0"/>
-    <w:lsdException w:name="Colorful List Accent 1" w:semiHidden="0" w:uiPriority="72" w:unhideWhenUsed="0"/>
-    <w:lsdException w:name="Colorful Grid Accent 1" w:semiHidden="0" w:uiPriority="73" w:unhideWhenUsed="0"/>
-    <w:lsdException w:name="Light Shading Accent 2" w:semiHidden="0" w:uiPriority="60" w:unhideWhenUsed="0"/>
-    <w:lsdException w:name="Light List Accent 2" w:semiHidden="0" w:uiPriority="61" w:unhideWhenUsed="0"/>
-    <w:lsdException w:name="Light Grid Accent 2" w:semiHidden="0" w:uiPriority="62" w:unhideWhenUsed="0"/>
-    <w:lsdException w:name="Medium Shading 1 Accent 2" w:semiHidden="0" w:uiPriority="63" w:unhideWhenUsed="0"/>
-    <w:lsdException w:name="Medium Shading 2 Accent 2" w:semiHidden="0" w:uiPriority="64" w:unhideWhenUsed="0"/>
-    <w:lsdException w:name="Medium List 1 Accent 2" w:semiHidden="0" w:uiPriority="65" w:unhideWhenUsed="0"/>
-    <w:lsdException w:name="Medium List 2 Accent 2" w:semiHidden="0" w:uiPriority="66" w:unhideWhenUsed="0"/>
-    <w:lsdException w:name="Medium Grid 1 Accent 2" w:semiHidden="0" w:uiPriority="67" w:unhideWhenUsed="0"/>
-    <w:lsdException w:name="Medium Grid 2 Accent 2" w:semiHidden="0" w:uiPriority="68" w:unhideWhenUsed="0"/>
-    <w:lsdException w:name="Medium Grid 3 Accent 2" w:semiHidden="0" w:uiPriority="69" w:unhideWhenUsed="0"/>
-    <w:lsdException w:name="Dark List Accent 2" w:semiHidden="0" w:uiPriority="70" w:unhideWhenUsed="0"/>
-    <w:lsdException w:name="Colorful Shading Accent 2" w:semiHidden="0" w:uiPriority="71" w:unhideWhenUsed="0"/>
-    <w:lsdException w:name="Colorful List Accent 2" w:semiHidden="0" w:uiPriority="72" w:unhideWhenUsed="0"/>
-    <w:lsdException w:name="Colorful Grid Accent 2" w:semiHidden="0" w:uiPriority="73" w:unhideWhenUsed="0"/>
-    <w:lsdException w:name="Light Shading Accent 3" w:semiHidden="0" w:uiPriority="60" w:unhideWhenUsed="0"/>
-    <w:lsdException w:name="Light List Accent 3" w:semiHidden="0" w:uiPriority="61" w:unhideWhenUsed="0"/>
-    <w:lsdException w:name="Light Grid Accent 3" w:semiHidden="0" w:uiPriority="62" w:unhideWhenUsed="0"/>
-    <w:lsdException w:name="Medium Shading 1 Accent 3" w:semiHidden="0" w:uiPriority="63" w:unhideWhenUsed="0"/>
-    <w:lsdException w:name="Medium Shading 2 Accent 3" w:semiHidden="0" w:uiPriority="64" w:unhideWhenUsed="0"/>
-    <w:lsdException w:name="Medium List 1 Accent 3" w:semiHidden="0" w:uiPriority="65" w:unhideWhenUsed="0"/>
-    <w:lsdException w:name="Medium List 2 Accent 3" w:semiHidden="0" w:uiPriority="66" w:unhideWhenUsed="0"/>
-    <w:lsdException w:name="Medium Grid 1 Accent 3" w:semiHidden="0" w:uiPriority="67" w:unhideWhenUsed="0"/>
-    <w:lsdException w:name="Medium Grid 2 Accent 3" w:semiHidden="0" w:uiPriority="68" w:unhideWhenUsed="0"/>
-    <w:lsdException w:name="Medium Grid 3 Accent 3" w:semiHidden="0" w:uiPriority="69" w:unhideWhenUsed="0"/>
-    <w:lsdException w:name="Dark List Accent 3" w:semiHidden="0" w:uiPriority="70" w:unhideWhenUsed="0"/>
-    <w:lsdException w:name="Colorful Shading Accent 3" w:semiHidden="0" w:uiPriority="71" w:unhideWhenUsed="0"/>
-    <w:lsdException w:name="Colorful List Accent 3" w:semiHidden="0" w:uiPriority="72" w:unhideWhenUsed="0"/>
-    <w:lsdException w:name="Colorful Grid Accent 3" w:semiHidden="0" w:uiPriority="73" w:unhideWhenUsed="0"/>
-    <w:lsdException w:name="Light Shading Accent 4" w:semiHidden="0" w:uiPriority="60" w:unhideWhenUsed="0"/>
-    <w:lsdException w:name="Light List Accent 4" w:semiHidden="0" w:uiPriority="61" w:unhideWhenUsed="0"/>
-    <w:lsdException w:name="Light Grid Accent 4" w:semiHidden="0" w:uiPriority="62" w:unhideWhenUsed="0"/>
-    <w:lsdException w:name="Medium Shading 1 Accent 4" w:semiHidden="0" w:uiPriority="63" w:unhideWhenUsed="0"/>
-    <w:lsdException w:name="Medium Shading 2 Accent 4" w:semiHidden="0" w:uiPriority="64" w:unhideWhenUsed="0"/>
-    <w:lsdException w:name="Medium List 1 Accent 4" w:semiHidden="0" w:uiPriority="65" w:unhideWhenUsed="0"/>
-    <w:lsdException w:name="Medium List 2 Accent 4" w:semiHidden="0" w:uiPriority="66" w:unhideWhenUsed="0"/>
-    <w:lsdException w:name="Medium Grid 1 Accent 4" w:semiHidden="0" w:uiPriority="67" w:unhideWhenUsed="0"/>
-    <w:lsdException w:name="Medium Grid 2 Accent 4" w:semiHidden="0" w:uiPriority="68" w:unhideWhenUsed="0"/>
-    <w:lsdException w:name="Medium Grid 3 Accent 4" w:semiHidden="0" w:uiPriority="69" w:unhideWhenUsed="0"/>
-    <w:lsdException w:name="Dark List Accent 4" w:semiHidden="0" w:uiPriority="70" w:unhideWhenUsed="0"/>
-    <w:lsdException w:name="Colorful Shading Accent 4" w:semiHidden="0" w:uiPriority="71" w:unhideWhenUsed="0"/>
-    <w:lsdException w:name="Colorful List Accent 4" w:semiHidden="0" w:uiPriority="72" w:unhideWhenUsed="0"/>
-    <w:lsdException w:name="Colorful Grid Accent 4" w:semiHidden="0" w:uiPriority="73" w:unhideWhenUsed="0"/>
-    <w:lsdException w:name="Light Shading Accent 5" w:semiHidden="0" w:uiPriority="60" w:unhideWhenUsed="0"/>
-    <w:lsdException w:name="Light List Accent 5" w:semiHidden="0" w:uiPriority="61" w:unhideWhenUsed="0"/>
-    <w:lsdException w:name="Light Grid Accent 5" w:semiHidden="0" w:uiPriority="62" w:unhideWhenUsed="0"/>
-    <w:lsdException w:name="Medium Shading 1 Accent 5" w:semiHidden="0" w:uiPriority="63" w:unhideWhenUsed="0"/>
-    <w:lsdException w:name="Medium Shading 2 Accent 5" w:semiHidden="0" w:uiPriority="64" w:unhideWhenUsed="0"/>
-    <w:lsdException w:name="Medium List 1 Accent 5" w:semiHidden="0" w:uiPriority="65" w:unhideWhenUsed="0"/>
-    <w:lsdException w:name="Medium List 2 Accent 5" w:semiHidden="0" w:uiPriority="66" w:unhideWhenUsed="0"/>
-    <w:lsdException w:name="Medium Grid 1 Accent 5" w:semiHidden="0" w:uiPriority="67" w:unhideWhenUsed="0"/>
-    <w:lsdException w:name="Medium Grid 2 Accent 5" w:semiHidden="0" w:uiPriority="68" w:unhideWhenUsed="0"/>
-    <w:lsdException w:name="Medium Grid 3 Accent 5" w:semiHidden="0" w:uiPriority="69" w:unhideWhenUsed="0"/>
-    <w:lsdException w:name="Dark List Accent 5" w:semiHidden="0" w:uiPriority="70" w:unhideWhenUsed="0"/>
-    <w:lsdException w:name="Colorful Shading Accent 5" w:semiHidden="0" w:uiPriority="71" w:unhideWhenUsed="0"/>
-    <w:lsdException w:name="Colorful List Accent 5" w:semiHidden="0" w:uiPriority="72" w:unhideWhenUsed="0"/>
-    <w:lsdException w:name="Colorful Grid Accent 5" w:semiHidden="0" w:uiPriority="73" w:unhideWhenUsed="0"/>
-    <w:lsdException w:name="Light Shading Accent 6" w:semiHidden="0" w:uiPriority="60" w:unhideWhenUsed="0"/>
-    <w:lsdException w:name="Light List Accent 6" w:semiHidden="0" w:uiPriority="61" w:unhideWhenUsed="0"/>
-    <w:lsdException w:name="Light Grid Accent 6" w:semiHidden="0" w:uiPriority="62" w:unhideWhenUsed="0"/>
-    <w:lsdException w:name="Medium Shading 1 Accent 6" w:semiHidden="0" w:uiPriority="63" w:unhideWhenUsed="0"/>
-    <w:lsdException w:name="Medium Shading 2 Accent 6" w:semiHidden="0" w:uiPriority="64" w:unhideWhenUsed="0"/>
-    <w:lsdException w:name="Medium List 1 Accent 6" w:semiHidden="0" w:uiPriority="65" w:unhideWhenUsed="0"/>
-    <w:lsdException w:name="Medium List 2 Accent 6" w:semiHidden="0" w:uiPriority="66" w:unhideWhenUsed="0"/>
-    <w:lsdException w:name="Medium Grid 1 Accent 6" w:semiHidden="0" w:uiPriority="67" w:unhideWhenUsed="0"/>
-    <w:lsdException w:name="Medium Grid 2 Accent 6" w:semiHidden="0" w:uiPriority="68" w:unhideWhenUsed="0"/>
-    <w:lsdException w:name="Medium Grid 3 Accent 6" w:semiHidden="0" w:uiPriority="69" w:unhideWhenUsed="0"/>
-    <w:lsdException w:name="Dark List Accent 6" w:semiHidden="0" w:uiPriority="70" w:unhideWhenUsed="0"/>
-    <w:lsdException w:name="Colorful Shading Accent 6" w:semiHidden="0" w:uiPriority="71" w:unhideWhenUsed="0"/>
-    <w:lsdException w:name="Colorful List Accent 6" w:semiHidden="0" w:uiPriority="72" w:unhideWhenUsed="0"/>
-    <w:lsdException w:name="Colorful Grid Accent 6" w:semiHidden="0" w:uiPriority="73" w:unhideWhenUsed="0"/>
-    <w:lsdException w:name="Subtle Emphasis" w:semiHidden="0" w:uiPriority="19" w:unhideWhenUsed="0" w:qFormat="1"/>
-    <w:lsdException w:name="Intense Emphasis" w:semiHidden="0" w:uiPriority="21" w:unhideWhenUsed="0" w:qFormat="1"/>
-    <w:lsdException w:name="Subtle Reference" w:semiHidden="0" w:uiPriority="31" w:unhideWhenUsed="0" w:qFormat="1"/>
-    <w:lsdException w:name="Intense Reference" w:semiHidden="0" w:uiPriority="32" w:unhideWhenUsed="0" w:qFormat="1"/>
-    <w:lsdException w:name="Book Title" w:semiHidden="0" w:uiPriority="33" w:unhideWhenUsed="0" w:qFormat="1"/>
-    <w:lsdException w:name="Bibliography" w:uiPriority="37"/>
-    <w:lsdException w:name="TOC Heading" w:uiPriority="39" w:qFormat="1"/>
-  </w:latentStyles>
-  <w:style w:type="paragraph" w:default="1" w:styleId="Normal">
-    <w:name w:val="Normal"/>
-    <w:qFormat/>
-  </w:style>
-  <w:style w:type="paragraph" w:styleId="Heading1">
-    <w:name w:val="heading 1"/>
-    <w:basedOn w:val="Normal"/>
-    <w:next w:val="Normal"/>
-    <w:link w:val="Heading1Char"/>
-    <w:uiPriority w:val="9"/>
-    <w:qFormat/>
-    <w:rsid w:val="00B754AF"/>
-    <w:pPr>
-      <w:keepNext/>
-      <w:keepLines/>
-      <w:spacing w:before="480" w:after="0"/>
-      <w:outlineLvl w:val="0"/>
-    </w:pPr>
-    <w:rPr>
-      <w:rFonts w:asciiTheme="majorHAnsi" w:eastAsiaTheme="majorEastAsia" w:hAnsiTheme="majorHAnsi" w:cstheme="majorBidi"/>
-      <w:b/>
-      <w:bCs/>
-      <w:color w:val="365F91" w:themeColor="accent1" w:themeShade="BF"/>
-      <w:sz w:val="28"/>
-      <w:szCs w:val="28"/>
-    </w:rPr>
-  </w:style>
-  <w:style w:type="paragraph" w:styleId="Heading2">
-    <w:name w:val="heading 2"/>
-    <w:basedOn w:val="Normal"/>
-    <w:next w:val="Normal"/>
-    <w:link w:val="Heading2Char"/>
-    <w:uiPriority w:val="9"/>
-    <w:unhideWhenUsed/>
-    <w:qFormat/>
-    <w:rsid w:val="004A2DDF"/>
-    <w:pPr>
-      <w:keepNext/>
-      <w:keepLines/>
-      <w:spacing w:before="200" w:after="0"/>
-      <w:outlineLvl w:val="1"/>
-    </w:pPr>
-    <w:rPr>
-      <w:rFonts w:asciiTheme="majorHAnsi" w:eastAsiaTheme="majorEastAsia" w:hAnsiTheme="majorHAnsi" w:cstheme="majorBidi"/>
-      <w:b/>
-      <w:bCs/>
-      <w:color w:val="4F81BD" w:themeColor="accent1"/>
-      <w:sz w:val="26"/>
-      <w:szCs w:val="26"/>
-    </w:rPr>
-  </w:style>
-  <w:style w:type="paragraph" w:styleId="Heading3">
-    <w:name w:val="heading 3"/>
-    <w:basedOn w:val="Normal"/>
-    <w:next w:val="Normal"/>
-    <w:link w:val="Heading3Char"/>
-    <w:uiPriority w:val="9"/>
-    <w:unhideWhenUsed/>
-    <w:qFormat/>
-    <w:rsid w:val="004A2DDF"/>
-    <w:pPr>
-      <w:keepNext/>
-      <w:keepLines/>
-      <w:spacing w:before="200" w:after="0"/>
-      <w:outlineLvl w:val="2"/>
-    </w:pPr>
-    <w:rPr>
-      <w:rFonts w:asciiTheme="majorHAnsi" w:eastAsiaTheme="majorEastAsia" w:hAnsiTheme="majorHAnsi" w:cstheme="majorBidi"/>
-      <w:b/>
-      <w:bCs/>
-      <w:color w:val="4F81BD" w:themeColor="accent1"/>
-    </w:rPr>
-  </w:style>
-  <w:style w:type="character" w:default="1" w:styleId="DefaultParagraphFont">
-    <w:name w:val="Default Paragraph Font"/>
-    <w:uiPriority w:val="1"/>
-    <w:semiHidden/>
-    <w:unhideWhenUsed/>
-  </w:style>
-  <w:style w:type="table" w:default="1" w:styleId="TableNormal">
-    <w:name w:val="Normal Table"/>
-    <w:uiPriority w:val="99"/>
-    <w:semiHidden/>
-    <w:unhideWhenUsed/>
-    <w:tblPr>
-      <w:tblInd w:w="0" w:type="dxa"/>
-      <w:tblCellMar>
-        <w:top w:w="0" w:type="dxa"/>
-        <w:left w:w="108" w:type="dxa"/>
-        <w:bottom w:w="0" w:type="dxa"/>
-        <w:right w:w="108" w:type="dxa"/>
-      </w:tblCellMar>
-    </w:tblPr>
-  </w:style>
-  <w:style w:type="numbering" w:default="1" w:styleId="NoList">
-    <w:name w:val="No List"/>
-    <w:uiPriority w:val="99"/>
-    <w:semiHidden/>
-    <w:unhideWhenUsed/>
-  </w:style>
-  <w:style w:type="paragraph" w:styleId="Title">
-    <w:name w:val="Title"/>
-    <w:basedOn w:val="Normal"/>
-    <w:next w:val="Normal"/>
-    <w:link w:val="TitleChar"/>
-    <w:uiPriority w:val="10"/>
-    <w:qFormat/>
-    <w:rsid w:val="006B438D"/>
-    <w:pPr>
-      <w:pBdr>
-        <w:bottom w:val="single" w:sz="8" w:space="4" w:color="4F81BD" w:themeColor="accent1"/>
-      </w:pBdr>
-      <w:spacing w:after="300" w:line="240" w:lineRule="auto"/>
-      <w:contextualSpacing/>
-    </w:pPr>
-    <w:rPr>
-      <w:rFonts w:asciiTheme="majorHAnsi" w:eastAsiaTheme="majorEastAsia" w:hAnsiTheme="majorHAnsi" w:cstheme="majorBidi"/>
-      <w:color w:val="17365D" w:themeColor="text2" w:themeShade="BF"/>
-      <w:spacing w:val="5"/>
-      <w:kern w:val="28"/>
-      <w:sz w:val="52"/>
-      <w:szCs w:val="52"/>
-    </w:rPr>
-  </w:style>
-  <w:style w:type="character" w:customStyle="1" w:styleId="TitleChar">
-    <w:name w:val="Title Char"/>
-    <w:basedOn w:val="DefaultParagraphFont"/>
-    <w:link w:val="Title"/>
-    <w:uiPriority w:val="10"/>
-    <w:rsid w:val="006B438D"/>
-    <w:rPr>
-      <w:rFonts w:asciiTheme="majorHAnsi" w:eastAsiaTheme="majorEastAsia" w:hAnsiTheme="majorHAnsi" w:cstheme="majorBidi"/>
-      <w:color w:val="17365D" w:themeColor="text2" w:themeShade="BF"/>
-      <w:spacing w:val="5"/>
-      <w:kern w:val="28"/>
-      <w:sz w:val="52"/>
-      <w:szCs w:val="52"/>
-    </w:rPr>
-  </w:style>
-  <w:style w:type="table" w:styleId="TableGrid">
-    <w:name w:val="Table Grid"/>
-    <w:basedOn w:val="TableNormal"/>
-    <w:uiPriority w:val="59"/>
-    <w:rsid w:val="006B438D"/>
-    <w:pPr>
-      <w:spacing w:after="0" w:line="240" w:lineRule="auto"/>
-    </w:pPr>
-    <w:tblPr>
-      <w:tblBorders>
-        <w:top w:val="single" w:sz="4" w:space="0" w:color="auto"/>
-        <w:left w:val="single" w:sz="4" w:space="0" w:color="auto"/>
-        <w:bottom w:val="single" w:sz="4" w:space="0" w:color="auto"/>
-        <w:right w:val="single" w:sz="4" w:space="0" w:color="auto"/>
-        <w:insideH w:val="single" w:sz="4" w:space="0" w:color="auto"/>
-        <w:insideV w:val="single" w:sz="4" w:space="0" w:color="auto"/>
-      </w:tblBorders>
-    </w:tblPr>
-  </w:style>
-  <w:style w:type="table" w:styleId="LightShading-Accent1">
-    <w:name w:val="Light Shading Accent 1"/>
-    <w:basedOn w:val="TableNormal"/>
-    <w:uiPriority w:val="60"/>
-    <w:rsid w:val="006B438D"/>
-    <w:pPr>
-      <w:spacing w:after="0" w:line="240" w:lineRule="auto"/>
-    </w:pPr>
-    <w:rPr>
-      <w:color w:val="365F91" w:themeColor="accent1" w:themeShade="BF"/>
-    </w:rPr>
-    <w:tblPr>
-      <w:tblStyleRowBandSize w:val="1"/>
-      <w:tblStyleColBandSize w:val="1"/>
-      <w:tblBorders>
-        <w:top w:val="single" w:sz="8" w:space="0" w:color="4F81BD" w:themeColor="accent1"/>
-        <w:bottom w:val="single" w:sz="8" w:space="0" w:color="4F81BD" w:themeColor="accent1"/>
-      </w:tblBorders>
-    </w:tblPr>
-    <w:tblStylePr w:type="firstRow">
-      <w:pPr>
-        <w:spacing w:before="0" w:after="0" w:line="240" w:lineRule="auto"/>
-      </w:pPr>
-      <w:rPr>
-        <w:b/>
-        <w:bCs/>
-      </w:rPr>
-      <w:tblPr/>
-      <w:tcPr>
-        <w:tcBorders>
-          <w:top w:val="single" w:sz="8" w:space="0" w:color="4F81BD" w:themeColor="accent1"/>
-          <w:left w:val="nil"/>
-          <w:bottom w:val="single" w:sz="8" w:space="0" w:color="4F81BD" w:themeColor="accent1"/>
-          <w:right w:val="nil"/>
-          <w:insideH w:val="nil"/>
-          <w:insideV w:val="nil"/>
-        </w:tcBorders>
-      </w:tcPr>
-    </w:tblStylePr>
-    <w:tblStylePr w:type="lastRow">
-      <w:pPr>
-        <w:spacing w:before="0" w:after="0" w:line="240" w:lineRule="auto"/>
-      </w:pPr>
-      <w:rPr>
-        <w:b/>
-        <w:bCs/>
-      </w:rPr>
-      <w:tblPr/>
-      <w:tcPr>
-        <w:tcBorders>
-          <w:top w:val="single" w:sz="8" w:space="0" w:color="4F81BD" w:themeColor="accent1"/>
-          <w:left w:val="nil"/>
-          <w:bottom w:val="single" w:sz="8" w:space="0" w:color="4F81BD" w:themeColor="accent1"/>
-          <w:right w:val="nil"/>
-          <w:insideH w:val="nil"/>
-          <w:insideV w:val="nil"/>
-        </w:tcBorders>
-      </w:tcPr>
-    </w:tblStylePr>
-    <w:tblStylePr w:type="firstCol">
-      <w:rPr>
-        <w:b/>
-        <w:bCs/>
-      </w:rPr>
-    </w:tblStylePr>
-    <w:tblStylePr w:type="lastCol">
-      <w:rPr>
-        <w:b/>
-        <w:bCs/>
-      </w:rPr>
-    </w:tblStylePr>
-    <w:tblStylePr w:type="band1Vert">
-      <w:tblPr/>
-      <w:tcPr>
-        <w:tcBorders>
-          <w:left w:val="nil"/>
-          <w:right w:val="nil"/>
-          <w:insideH w:val="nil"/>
-          <w:insideV w:val="nil"/>
-        </w:tcBorders>
-        <w:shd w:val="clear" w:color="auto" w:fill="D3DFEE" w:themeFill="accent1" w:themeFillTint="3F"/>
-      </w:tcPr>
-    </w:tblStylePr>
-    <w:tblStylePr w:type="band1Horz">
-      <w:tblPr/>
-      <w:tcPr>
-        <w:tcBorders>
-          <w:left w:val="nil"/>
-          <w:right w:val="nil"/>
-          <w:insideH w:val="nil"/>
-          <w:insideV w:val="nil"/>
-        </w:tcBorders>
-        <w:shd w:val="clear" w:color="auto" w:fill="D3DFEE" w:themeFill="accent1" w:themeFillTint="3F"/>
-      </w:tcPr>
-    </w:tblStylePr>
-  </w:style>
-  <w:style w:type="character" w:customStyle="1" w:styleId="Heading1Char">
-    <w:name w:val="Heading 1 Char"/>
-    <w:basedOn w:val="DefaultParagraphFont"/>
-    <w:link w:val="Heading1"/>
-    <w:uiPriority w:val="9"/>
-    <w:rsid w:val="00B754AF"/>
-    <w:rPr>
-      <w:rFonts w:asciiTheme="majorHAnsi" w:eastAsiaTheme="majorEastAsia" w:hAnsiTheme="majorHAnsi" w:cstheme="majorBidi"/>
-      <w:b/>
-      <w:bCs/>
-      <w:color w:val="365F91" w:themeColor="accent1" w:themeShade="BF"/>
-      <w:sz w:val="28"/>
-      <w:szCs w:val="28"/>
-    </w:rPr>
-  </w:style>
-  <w:style w:type="paragraph" w:styleId="BalloonText">
-    <w:name w:val="Balloon Text"/>
-    <w:basedOn w:val="Normal"/>
-    <w:link w:val="BalloonTextChar"/>
-    <w:uiPriority w:val="99"/>
-    <w:semiHidden/>
-    <w:unhideWhenUsed/>
-    <w:rsid w:val="004A2DDF"/>
-    <w:pPr>
-      <w:spacing w:after="0" w:line="240" w:lineRule="auto"/>
-    </w:pPr>
-    <w:rPr>
-      <w:rFonts w:ascii="Tahoma" w:hAnsi="Tahoma" w:cs="Tahoma"/>
-      <w:sz w:val="16"/>
-      <w:szCs w:val="16"/>
-    </w:rPr>
-  </w:style>
-  <w:style w:type="character" w:customStyle="1" w:styleId="BalloonTextChar">
-    <w:name w:val="Balloon Text Char"/>
-    <w:basedOn w:val="DefaultParagraphFont"/>
-    <w:link w:val="BalloonText"/>
-    <w:uiPriority w:val="99"/>
-    <w:semiHidden/>
-    <w:rsid w:val="004A2DDF"/>
-    <w:rPr>
-      <w:rFonts w:ascii="Tahoma" w:hAnsi="Tahoma" w:cs="Tahoma"/>
-      <w:sz w:val="16"/>
-      <w:szCs w:val="16"/>
-    </w:rPr>
-  </w:style>
-  <w:style w:type="paragraph" w:styleId="ListParagraph">
-    <w:name w:val="List Paragraph"/>
-    <w:basedOn w:val="Normal"/>
-    <w:uiPriority w:val="34"/>
-    <w:qFormat/>
-    <w:rsid w:val="004A2DDF"/>
-    <w:pPr>
-      <w:ind w:left="720"/>
-      <w:contextualSpacing/>
-    </w:pPr>
-  </w:style>
-  <w:style w:type="character" w:customStyle="1" w:styleId="Heading2Char">
-    <w:name w:val="Heading 2 Char"/>
-    <w:basedOn w:val="DefaultParagraphFont"/>
-    <w:link w:val="Heading2"/>
-    <w:uiPriority w:val="9"/>
-    <w:rsid w:val="004A2DDF"/>
-    <w:rPr>
-      <w:rFonts w:asciiTheme="majorHAnsi" w:eastAsiaTheme="majorEastAsia" w:hAnsiTheme="majorHAnsi" w:cstheme="majorBidi"/>
-      <w:b/>
-      <w:bCs/>
-      <w:color w:val="4F81BD" w:themeColor="accent1"/>
-      <w:sz w:val="26"/>
-      <w:szCs w:val="26"/>
-    </w:rPr>
-  </w:style>
-  <w:style w:type="character" w:customStyle="1" w:styleId="Heading3Char">
-    <w:name w:val="Heading 3 Char"/>
-    <w:basedOn w:val="DefaultParagraphFont"/>
-    <w:link w:val="Heading3"/>
-    <w:uiPriority w:val="9"/>
-    <w:rsid w:val="004A2DDF"/>
-    <w:rPr>
-      <w:rFonts w:asciiTheme="majorHAnsi" w:eastAsiaTheme="majorEastAsia" w:hAnsiTheme="majorHAnsi" w:cstheme="majorBidi"/>
-      <w:b/>
-      <w:bCs/>
-      <w:color w:val="4F81BD" w:themeColor="accent1"/>
-    </w:rPr>
-  </w:style>
-  <w:style w:type="character" w:styleId="SubtleEmphasis">
-    <w:name w:val="Subtle Emphasis"/>
-    <w:basedOn w:val="DefaultParagraphFont"/>
-    <w:uiPriority w:val="19"/>
-    <w:qFormat/>
-    <w:rsid w:val="00C972BF"/>
-    <w:rPr>
-      <w:i/>
-      <w:iCs/>
-      <w:color w:val="808080" w:themeColor="text1" w:themeTint="7F"/>
-    </w:rPr>
-  </w:style>
-</w:styles>
-</file>
-
-<file path=word/stylesWithEffects.xml><?xml version="1.0" encoding="utf-8"?>
-<w:styles xmlns:wpc="http://schemas.microsoft.com/office/word/2010/wordprocessingCanvas" xmlns:mc="http://schemas.openxmlformats.org/markup-compatibility/2006" xmlns:o="urn:schemas-microsoft-com:office:office" xmlns:r="http://schemas.openxmlformats.org/officeDocument/2006/relationships" xmlns:m="http://schemas.openxmlformats.org/officeDocument/2006/math" xmlns:v="urn:schemas-microsoft-com:vml" xmlns:wp14="http://schemas.microsoft.com/office/word/2010/wordprocessingDrawing" xmlns:wp="http://schemas.openxmlformats.org/drawingml/2006/wordprocessingDrawing" xmlns:w10="urn:schemas-microsoft-com:office:word" xmlns:w="http://schemas.openxmlformats.org/wordprocessingml/2006/main" xmlns:w14="http://schemas.microsoft.com/office/word/2010/wordml" xmlns:wpg="http://schemas.microsoft.com/office/word/2010/wordprocessingGroup" xmlns:wpi="http://schemas.microsoft.com/office/word/2010/wordprocessingInk" xmlns:wne="http://schemas.microsoft.com/office/word/2006/wordml" xmlns:wps="http://schemas.microsoft.com/office/word/2010/wordprocessingShape" mc:Ignorable="w14 wp14">
-  <w:docDefaults>
-    <w:rPrDefault>
-      <w:rPr>
-        <w:rFonts w:asciiTheme="minorHAnsi" w:eastAsiaTheme="minorHAnsi" w:hAnsiTheme="minorHAnsi" w:cstheme="minorBidi"/>
-        <w:sz w:val="22"/>
-        <w:szCs w:val="22"/>
-        <w:lang w:val="en-AU" w:eastAsia="en-US" w:bidi="ar-SA"/>
-      </w:rPr>
-    </w:rPrDefault>
-    <w:pPrDefault>
-      <w:pPr>
-        <w:spacing w:after="200" w:line="276" w:lineRule="auto"/>
-      </w:pPr>
-    </w:pPrDefault>
-  </w:docDefaults>
-  <w:latentStyles w:defLockedState="0" w:defUIPriority="99" w:defSemiHidden="1" w:defUnhideWhenUsed="1" w:defQFormat="0" w:count="267">
-    <w:lsdException w:name="Normal" w:semiHidden="0" w:uiPriority="0" w:unhideWhenUsed="0" w:qFormat="1"/>
-    <w:lsdException w:name="heading 1" w:semiHidden="0" w:uiPriority="9" w:unhideWhenUsed="0" w:qFormat="1"/>
-    <w:lsdException w:name="heading 2" w:uiPriority="9" w:qFormat="1"/>
-    <w:lsdException w:name="heading 3" w:uiPriority="9" w:qFormat="1"/>
-    <w:lsdException w:name="heading 4" w:uiPriority="9" w:qFormat="1"/>
-    <w:lsdException w:name="heading 5" w:uiPriority="9" w:qFormat="1"/>
-    <w:lsdException w:name="heading 6" w:uiPriority="9" w:qFormat="1"/>
-    <w:lsdException w:name="heading 7" w:uiPriority="9" w:qFormat="1"/>
-    <w:lsdException w:name="heading 8" w:uiPriority="9" w:qFormat="1"/>
-    <w:lsdException w:name="heading 9" w:uiPriority="9" w:qFormat="1"/>
-    <w:lsdException w:name="toc 1" w:uiPriority="39"/>
-    <w:lsdException w:name="toc 2" w:uiPriority="39"/>
-    <w:lsdException w:name="toc 3" w:uiPriority="39"/>
-    <w:lsdException w:name="toc 4" w:uiPriority="39"/>
-    <w:lsdException w:name="toc 5" w:uiPriority="39"/>
-    <w:lsdException w:name="toc 6" w:uiPriority="39"/>
-    <w:lsdException w:name="toc 7" w:uiPriority="39"/>
-    <w:lsdException w:name="toc 8" w:uiPriority="39"/>
-    <w:lsdException w:name="toc 9" w:uiPriority="39"/>
-    <w:lsdException w:name="caption" w:uiPriority="35" w:qFormat="1"/>
-    <w:lsdException w:name="Title" w:semiHidden="0" w:uiPriority="10" w:unhideWhenUsed="0" w:qFormat="1"/>
-    <w:lsdException w:name="Default Paragraph Font" w:uiPriority="1"/>
-    <w:lsdException w:name="Subtitle" w:semiHidden="0" w:uiPriority="11" w:unhideWhenUsed="0" w:qFormat="1"/>
-    <w:lsdException w:name="Strong" w:semiHidden="0" w:uiPriority="22" w:unhideWhenUsed="0" w:qFormat="1"/>
-    <w:lsdException w:name="Emphasis" w:semiHidden="0" w:uiPriority="20" w:unhideWhenUsed="0" w:qFormat="1"/>
-    <w:lsdException w:name="Table Grid" w:semiHidden="0" w:uiPriority="59" w:unhideWhenUsed="0"/>
-    <w:lsdException w:name="Placeholder Text" w:unhideWhenUsed="0"/>
-    <w:lsdException w:name="No Spacing" w:semiHidden="0" w:uiPriority="1" w:unhideWhenUsed="0" w:qFormat="1"/>
-    <w:lsdException w:name="Light Shading" w:semiHidden="0" w:uiPriority="60" w:unhideWhenUsed="0"/>
-    <w:lsdException w:name="Light List" w:semiHidden="0" w:uiPriority="61" w:unhideWhenUsed="0"/>
-    <w:lsdException w:name="Light Grid" w:semiHidden="0" w:uiPriority="62" w:unhideWhenUsed="0"/>
-    <w:lsdException w:name="Medium Shading 1" w:semiHidden="0" w:uiPriority="63" w:unhideWhenUsed="0"/>
-    <w:lsdException w:name="Medium Shading 2" w:semiHidden="0" w:uiPriority="64" w:unhideWhenUsed="0"/>
-    <w:lsdException w:name="Medium List 1" w:semiHidden="0" w:uiPriority="65" w:unhideWhenUsed="0"/>
-    <w:lsdException w:name="Medium List 2" w:semiHidden="0" w:uiPriority="66" w:unhideWhenUsed="0"/>
-    <w:lsdException w:name="Medium Grid 1" w:semiHidden="0" w:uiPriority="67" w:unhideWhenUsed="0"/>
-    <w:lsdException w:name="Medium Grid 2" w:semiHidden="0" w:uiPriority="68" w:unhideWhenUsed="0"/>
-    <w:lsdException w:name="Medium Grid 3" w:semiHidden="0" w:uiPriority="69" w:unhideWhenUsed="0"/>
-    <w:lsdException w:name="Dark List" w:semiHidden="0" w:uiPriority="70" w:unhideWhenUsed="0"/>
-    <w:lsdException w:name="Colorful Shading" w:semiHidden="0" w:uiPriority="71" w:unhideWhenUsed="0"/>
-    <w:lsdException w:name="Colorful List" w:semiHidden="0" w:uiPriority="72" w:unhideWhenUsed="0"/>
-    <w:lsdException w:name="Colorful Grid" w:semiHidden="0" w:uiPriority="73" w:unhideWhenUsed="0"/>
-    <w:lsdException w:name="Light Shading Accent 1" w:semiHidden="0" w:uiPriority="60" w:unhideWhenUsed="0"/>
-    <w:lsdException w:name="Light List Accent 1" w:semiHidden="0" w:uiPriority="61" w:unhideWhenUsed="0"/>
-    <w:lsdException w:name="Light Grid Accent 1" w:semiHidden="0" w:uiPriority="62" w:unhideWhenUsed="0"/>
-    <w:lsdException w:name="Medium Shading 1 Accent 1" w:semiHidden="0" w:uiPriority="63" w:unhideWhenUsed="0"/>
-    <w:lsdException w:name="Medium Shading 2 Accent 1" w:semiHidden="0" w:uiPriority="64" w:unhideWhenUsed="0"/>
-    <w:lsdException w:name="Medium List 1 Accent 1" w:semiHidden="0" w:uiPriority="65" w:unhideWhenUsed="0"/>
-    <w:lsdException w:name="Revision" w:unhideWhenUsed="0"/>
-    <w:lsdException w:name="List Paragraph" w:semiHidden="0" w:uiPriority="34" w:unhideWhenUsed="0" w:qFormat="1"/>
-    <w:lsdException w:name="Quote" w:semiHidden="0" w:uiPriority="29" w:unhideWhenUsed="0" w:qFormat="1"/>
-    <w:lsdException w:name="Intense Quote" w:semiHidden="0" w:uiPriority="30" w:unhideWhenUsed="0" w:qFormat="1"/>
-    <w:lsdException w:name="Medium List 2 Accent 1" w:semiHidden="0" w:uiPriority="66" w:unhideWhenUsed="0"/>
-    <w:lsdException w:name="Medium Grid 1 Accent 1" w:semiHidden="0" w:uiPriority="67" w:unhideWhenUsed="0"/>
-    <w:lsdException w:name="Medium Grid 2 Accent 1" w:semiHidden="0" w:uiPriority="68" w:unhideWhenUsed="0"/>
-    <w:lsdException w:name="Medium Grid 3 Accent 1" w:semiHidden="0" w:uiPriority="69" w:unhideWhenUsed="0"/>
-    <w:lsdException w:name="Dark List Accent 1" w:semiHidden="0" w:uiPriority="70" w:unhideWhenUsed="0"/>
-    <w:lsdException w:name="Colorful Shading Accent 1" w:semiHidden="0" w:uiPriority="71" w:unhideWhenUsed="0"/>
-    <w:lsdException w:name="Colorful List Accent 1" w:semiHidden="0" w:uiPriority="72" w:unhideWhenUsed="0"/>
-    <w:lsdException w:name="Colorful Grid Accent 1" w:semiHidden="0" w:uiPriority="73" w:unhideWhenUsed="0"/>
-    <w:lsdException w:name="Light Shading Accent 2" w:semiHidden="0" w:uiPriority="60" w:unhideWhenUsed="0"/>
-    <w:lsdException w:name="Light List Accent 2" w:semiHidden="0" w:uiPriority="61" w:unhideWhenUsed="0"/>
-    <w:lsdException w:name="Light Grid Accent 2" w:semiHidden="0" w:uiPriority="62" w:unhideWhenUsed="0"/>
-    <w:lsdException w:name="Medium Shading 1 Accent 2" w:semiHidden="0" w:uiPriority="63" w:unhideWhenUsed="0"/>
-    <w:lsdException w:name="Medium Shading 2 Accent 2" w:semiHidden="0" w:uiPriority="64" w:unhideWhenUsed="0"/>
-    <w:lsdException w:name="Medium List 1 Accent 2" w:semiHidden="0" w:uiPriority="65" w:unhideWhenUsed="0"/>
-    <w:lsdException w:name="Medium List 2 Accent 2" w:semiHidden="0" w:uiPriority="66" w:unhideWhenUsed="0"/>
-    <w:lsdException w:name="Medium Grid 1 Accent 2" w:semiHidden="0" w:uiPriority="67" w:unhideWhenUsed="0"/>
-    <w:lsdException w:name="Medium Grid 2 Accent 2" w:semiHidden="0" w:uiPriority="68" w:unhideWhenUsed="0"/>
-    <w:lsdException w:name="Medium Grid 3 Accent 2" w:semiHidden="0" w:uiPriority="69" w:unhideWhenUsed="0"/>
-    <w:lsdException w:name="Dark List Accent 2" w:semiHidden="0" w:uiPriority="70" w:unhideWhenUsed="0"/>
-    <w:lsdException w:name="Colorful Shading Accent 2" w:semiHidden="0" w:uiPriority="71" w:unhideWhenUsed="0"/>
-    <w:lsdException w:name="Colorful List Accent 2" w:semiHidden="0" w:uiPriority="72" w:unhideWhenUsed="0"/>
-    <w:lsdException w:name="Colorful Grid Accent 2" w:semiHidden="0" w:uiPriority="73" w:unhideWhenUsed="0"/>
-    <w:lsdException w:name="Light Shading Accent 3" w:semiHidden="0" w:uiPriority="60" w:unhideWhenUsed="0"/>
-    <w:lsdException w:name="Light List Accent 3" w:semiHidden="0" w:uiPriority="61" w:unhideWhenUsed="0"/>
-    <w:lsdException w:name="Light Grid Accent 3" w:semiHidden="0" w:uiPriority="62" w:unhideWhenUsed="0"/>
-    <w:lsdException w:name="Medium Shading 1 Accent 3" w:semiHidden="0" w:uiPriority="63" w:unhideWhenUsed="0"/>
-    <w:lsdException w:name="Medium Shading 2 Accent 3" w:semiHidden="0" w:uiPriority="64" w:unhideWhenUsed="0"/>
-    <w:lsdException w:name="Medium List 1 Accent 3" w:semiHidden="0" w:uiPriority="65" w:unhideWhenUsed="0"/>
-    <w:lsdException w:name="Medium List 2 Accent 3" w:semiHidden="0" w:uiPriority="66" w:unhideWhenUsed="0"/>
-    <w:lsdException w:name="Medium Grid 1 Accent 3" w:semiHidden="0" w:uiPriority="67" w:unhideWhenUsed="0"/>
-    <w:lsdException w:name="Medium Grid 2 Accent 3" w:semiHidden="0" w:uiPriority="68" w:unhideWhenUsed="0"/>
-    <w:lsdException w:name="Medium Grid 3 Accent 3" w:semiHidden="0" w:uiPriority="69" w:unhideWhenUsed="0"/>
-    <w:lsdException w:name="Dark List Accent 3" w:semiHidden="0" w:uiPriority="70" w:unhideWhenUsed="0"/>
-    <w:lsdException w:name="Colorful Shading Accent 3" w:semiHidden="0" w:uiPriority="71" w:unhideWhenUsed="0"/>
-    <w:lsdException w:name="Colorful List Accent 3" w:semiHidden="0" w:uiPriority="72" w:unhideWhenUsed="0"/>
-    <w:lsdException w:name="Colorful Grid Accent 3" w:semiHidden="0" w:uiPriority="73" w:unhideWhenUsed="0"/>
-    <w:lsdException w:name="Light Shading Accent 4" w:semiHidden="0" w:uiPriority="60" w:unhideWhenUsed="0"/>
-    <w:lsdException w:name="Light List Accent 4" w:semiHidden="0" w:uiPriority="61" w:unhideWhenUsed="0"/>
-    <w:lsdException w:name="Light Grid Accent 4" w:semiHidden="0" w:uiPriority="62" w:unhideWhenUsed="0"/>
-    <w:lsdException w:name="Medium Shading 1 Accent 4" w:semiHidden="0" w:uiPriority="63" w:unhideWhenUsed="0"/>
-    <w:lsdException w:name="Medium Shading 2 Accent 4" w:semiHidden="0" w:uiPriority="64" w:unhideWhenUsed="0"/>
-    <w:lsdException w:name="Medium List 1 Accent 4" w:semiHidden="0" w:uiPriority="65" w:unhideWhenUsed="0"/>
-    <w:lsdException w:name="Medium List 2 Accent 4" w:semiHidden="0" w:uiPriority="66" w:unhideWhenUsed="0"/>
-    <w:lsdException w:name="Medium Grid 1 Accent 4" w:semiHidden="0" w:uiPriority="67" w:unhideWhenUsed="0"/>
-    <w:lsdException w:name="Medium Grid 2 Accent 4" w:semiHidden="0" w:uiPriority="68" w:unhideWhenUsed="0"/>
-    <w:lsdException w:name="Medium Grid 3 Accent 4" w:semiHidden="0" w:uiPriority="69" w:unhideWhenUsed="0"/>
-    <w:lsdException w:name="Dark List Accent 4" w:semiHidden="0" w:uiPriority="70" w:unhideWhenUsed="0"/>
-    <w:lsdException w:name="Colorful Shading Accent 4" w:semiHidden="0" w:uiPriority="71" w:unhideWhenUsed="0"/>
-    <w:lsdException w:name="Colorful List Accent 4" w:semiHidden="0" w:uiPriority="72" w:unhideWhenUsed="0"/>
-    <w:lsdException w:name="Colorful Grid Accent 4" w:semiHidden="0" w:uiPriority="73" w:unhideWhenUsed="0"/>
-    <w:lsdException w:name="Light Shading Accent 5" w:semiHidden="0" w:uiPriority="60" w:unhideWhenUsed="0"/>
-    <w:lsdException w:name="Light List Accent 5" w:semiHidden="0" w:uiPriority="61" w:unhideWhenUsed="0"/>
-    <w:lsdException w:name="Light Grid Accent 5" w:semiHidden="0" w:uiPriority="62" w:unhideWhenUsed="0"/>
-    <w:lsdException w:name="Medium Shading 1 Accent 5" w:semiHidden="0" w:uiPriority="63" w:unhideWhenUsed="0"/>
-    <w:lsdException w:name="Medium Shading 2 Accent 5" w:semiHidden="0" w:uiPriority="64" w:unhideWhenUsed="0"/>
-    <w:lsdException w:name="Medium List 1 Accent 5" w:semiHidden="0" w:uiPriority="65" w:unhideWhenUsed="0"/>
-    <w:lsdException w:name="Medium List 2 Accent 5" w:semiHidden="0" w:uiPriority="66" w:unhideWhenUsed="0"/>
-    <w:lsdException w:name="Medium Grid 1 Accent 5" w:semiHidden="0" w:uiPriority="67" w:unhideWhenUsed="0"/>
-    <w:lsdException w:name="Medium Grid 2 Accent 5" w:semiHidden="0" w:uiPriority="68" w:unhideWhenUsed="0"/>
-    <w:lsdException w:name="Medium Grid 3 Accent 5" w:semiHidden="0" w:uiPriority="69" w:unhideWhenUsed="0"/>
-    <w:lsdException w:name="Dark List Accent 5" w:semiHidden="0" w:uiPriority="70" w:unhideWhenUsed="0"/>
-    <w:lsdException w:name="Colorful Shading Accent 5" w:semiHidden="0" w:uiPriority="71" w:unhideWhenUsed="0"/>
-    <w:lsdException w:name="Colorful List Accent 5" w:semiHidden="0" w:uiPriority="72" w:unhideWhenUsed="0"/>
-    <w:lsdException w:name="Colorful Grid Accent 5" w:semiHidden="0" w:uiPriority="73" w:unhideWhenUsed="0"/>
-    <w:lsdException w:name="Light Shading Accent 6" w:semiHidden="0" w:uiPriority="60" w:unhideWhenUsed="0"/>
-    <w:lsdException w:name="Light List Accent 6" w:semiHidden="0" w:uiPriority="61" w:unhideWhenUsed="0"/>
-    <w:lsdException w:name="Light Grid Accent 6" w:semiHidden="0" w:uiPriority="62" w:unhideWhenUsed="0"/>
-    <w:lsdException w:name="Medium Shading 1 Accent 6" w:semiHidden="0" w:uiPriority="63" w:unhideWhenUsed="0"/>
-    <w:lsdException w:name="Medium Shading 2 Accent 6" w:semiHidden="0" w:uiPriority="64" w:unhideWhenUsed="0"/>
-    <w:lsdException w:name="Medium List 1 Accent 6" w:semiHidden="0" w:uiPriority="65" w:unhideWhenUsed="0"/>
-    <w:lsdException w:name="Medium List 2 Accent 6" w:semiHidden="0" w:uiPriority="66" w:unhideWhenUsed="0"/>
-    <w:lsdException w:name="Medium Grid 1 Accent 6" w:semiHidden="0" w:uiPriority="67" w:unhideWhenUsed="0"/>
-    <w:lsdException w:name="Medium Grid 2 Accent 6" w:semiHidden="0" w:uiPriority="68" w:unhideWhenUsed="0"/>
-    <w:lsdException w:name="Medium Grid 3 Accent 6" w:semiHidden="0" w:uiPriority="69" w:unhideWhenUsed="0"/>
-    <w:lsdException w:name="Dark List Accent 6" w:semiHidden="0" w:uiPriority="70" w:unhideWhenUsed="0"/>
-    <w:lsdException w:name="Colorful Shading Accent 6" w:semiHidden="0" w:uiPriority="71" w:unhideWhenUsed="0"/>
-    <w:lsdException w:name="Colorful List Accent 6" w:semiHidden="0" w:uiPriority="72" w:unhideWhenUsed="0"/>
-    <w:lsdException w:name="Colorful Grid Accent 6" w:semiHidden="0" w:uiPriority="73" w:unhideWhenUsed="0"/>
-    <w:lsdException w:name="Subtle Emphasis" w:semiHidden="0" w:uiPriority="19" w:unhideWhenUsed="0" w:qFormat="1"/>
-    <w:lsdException w:name="Intense Emphasis" w:semiHidden="0" w:uiPriority="21" w:unhideWhenUsed="0" w:qFormat="1"/>
-    <w:lsdException w:name="Subtle Reference" w:semiHidden="0" w:uiPriority="31" w:unhideWhenUsed="0" w:qFormat="1"/>
-    <w:lsdException w:name="Intense Reference" w:semiHidden="0" w:uiPriority="32" w:unhideWhenUsed="0" w:qFormat="1"/>
-    <w:lsdException w:name="Book Title" w:semiHidden="0" w:uiPriority="33" w:unhideWhenUsed="0" w:qFormat="1"/>
-    <w:lsdException w:name="Bibliography" w:uiPriority="37"/>
-    <w:lsdException w:name="TOC Heading" w:uiPriority="39" w:qFormat="1"/>
+  <w:latentStyles w:defLockedState="0" w:defUIPriority="99" w:defSemiHidden="0" w:defUnhideWhenUsed="0" w:defQFormat="0" w:count="371">
+    <w:lsdException w:name="Normal" w:uiPriority="0" w:qFormat="1"/>
+    <w:lsdException w:name="heading 1" w:uiPriority="9" w:qFormat="1"/>
+    <w:lsdException w:name="heading 2" w:semiHidden="1" w:uiPriority="9" w:unhideWhenUsed="1" w:qFormat="1"/>
+    <w:lsdException w:name="heading 3" w:semiHidden="1" w:uiPriority="9" w:unhideWhenUsed="1" w:qFormat="1"/>
+    <w:lsdException w:name="heading 4" w:semiHidden="1" w:uiPriority="9" w:unhideWhenUsed="1" w:qFormat="1"/>
+    <w:lsdException w:name="heading 5" w:semiHidden="1" w:uiPriority="9" w:unhideWhenUsed="1" w:qFormat="1"/>
+    <w:lsdException w:name="heading 6" w:semiHidden="1" w:uiPriority="9" w:unhideWhenUsed="1" w:qFormat="1"/>
+    <w:lsdException w:name="heading 7" w:semiHidden="1" w:uiPriority="9" w:unhideWhenUsed="1" w:qFormat="1"/>
+    <w:lsdException w:name="heading 8" w:semiHidden="1" w:uiPriority="9" w:unhideWhenUsed="1" w:qFormat="1"/>
+    <w:lsdException w:name="heading 9" w:semiHidden="1" w:uiPriority="9" w:unhideWhenUsed="1" w:qFormat="1"/>
+    <w:lsdException w:name="index 1" w:semiHidden="1" w:unhideWhenUsed="1"/>
+    <w:lsdException w:name="index 2" w:semiHidden="1" w:unhideWhenUsed="1"/>
+    <w:lsdException w:name="index 3" w:semiHidden="1" w:unhideWhenUsed="1"/>
+    <w:lsdException w:name="index 4" w:semiHidden="1" w:unhideWhenUsed="1"/>
+    <w:lsdException w:name="index 5" w:semiHidden="1" w:unhideWhenUsed="1"/>
+    <w:lsdException w:name="index 6" w:semiHidden="1" w:unhideWhenUsed="1"/>
+    <w:lsdException w:name="index 7" w:semiHidden="1" w:unhideWhenUsed="1"/>
+    <w:lsdException w:name="index 8" w:semiHidden="1" w:unhideWhenUsed="1"/>
+    <w:lsdException w:name="index 9" w:semiHidden="1" w:unhideWhenUsed="1"/>
+    <w:lsdException w:name="toc 1" w:semiHidden="1" w:uiPriority="39" w:unhideWhenUsed="1"/>
+    <w:lsdException w:name="toc 2" w:semiHidden="1" w:uiPriority="39" w:unhideWhenUsed="1"/>
+    <w:lsdException w:name="toc 3" w:semiHidden="1" w:uiPriority="39" w:unhideWhenUsed="1"/>
+    <w:lsdException w:name="toc 4" w:semiHidden="1" w:uiPriority="39" w:unhideWhenUsed="1"/>
+    <w:lsdException w:name="toc 5" w:semiHidden="1" w:uiPriority="39" w:unhideWhenUsed="1"/>
+    <w:lsdException w:name="toc 6" w:semiHidden="1" w:uiPriority="39" w:unhideWhenUsed="1"/>
+    <w:lsdException w:name="toc 7" w:semiHidden="1" w:uiPriority="39" w:unhideWhenUsed="1"/>
+    <w:lsdException w:name="toc 8" w:semiHidden="1" w:uiPriority="39" w:unhideWhenUsed="1"/>
+    <w:lsdException w:name="toc 9" w:semiHidden="1" w:uiPriority="39" w:unhideWhenUsed="1"/>
+    <w:lsdException w:name="Normal Indent" w:semiHidden="1" w:unhideWhenUsed="1"/>
+    <w:lsdException w:name="footnote text" w:semiHidden="1" w:unhideWhenUsed="1"/>
+    <w:lsdException w:name="annotation text" w:semiHidden="1" w:unhideWhenUsed="1"/>
+    <w:lsdException w:name="header" w:semiHidden="1" w:unhideWhenUsed="1"/>
+    <w:lsdException w:name="footer" w:semiHidden="1" w:unhideWhenUsed="1"/>
+    <w:lsdException w:name="index heading" w:semiHidden="1" w:unhideWhenUsed="1"/>
+    <w:lsdException w:name="caption" w:semiHidden="1" w:uiPriority="35" w:unhideWhenUsed="1" w:qFormat="1"/>
+    <w:lsdException w:name="table of figures" w:semiHidden="1" w:unhideWhenUsed="1"/>
+    <w:lsdException w:name="envelope address" w:semiHidden="1" w:unhideWhenUsed="1"/>
+    <w:lsdException w:name="envelope return" w:semiHidden="1" w:unhideWhenUsed="1"/>
+    <w:lsdException w:name="footnote reference" w:semiHidden="1" w:unhideWhenUsed="1"/>
+    <w:lsdException w:name="annotation reference" w:semiHidden="1" w:unhideWhenUsed="1"/>
+    <w:lsdException w:name="line number" w:semiHidden="1" w:unhideWhenUsed="1"/>
+    <w:lsdException w:name="page number" w:semiHidden="1" w:unhideWhenUsed="1"/>
+    <w:lsdException w:name="endnote reference" w:semiHidden="1" w:unhideWhenUsed="1"/>
+    <w:lsdException w:name="endnote text" w:semiHidden="1" w:unhideWhenUsed="1"/>
+    <w:lsdException w:name="table of authorities" w:semiHidden="1" w:unhideWhenUsed="1"/>
+    <w:lsdException w:name="macro" w:semiHidden="1" w:unhideWhenUsed="1"/>
+    <w:lsdException w:name="toa heading" w:semiHidden="1" w:unhideWhenUsed="1"/>
+    <w:lsdException w:name="List" w:semiHidden="1" w:unhideWhenUsed="1"/>
+    <w:lsdException w:name="List Bullet" w:semiHidden="1" w:unhideWhenUsed="1"/>
+    <w:lsdException w:name="List Number" w:semiHidden="1" w:unhideWhenUsed="1"/>
+    <w:lsdException w:name="List 2" w:semiHidden="1" w:unhideWhenUsed="1"/>
+    <w:lsdException w:name="List 3" w:semiHidden="1" w:unhideWhenUsed="1"/>
+    <w:lsdException w:name="List 4" w:semiHidden="1" w:unhideWhenUsed="1"/>
+    <w:lsdException w:name="List 5" w:semiHidden="1" w:unhideWhenUsed="1"/>
+    <w:lsdException w:name="List Bullet 2" w:semiHidden="1" w:unhideWhenUsed="1"/>
+    <w:lsdException w:name="List Bullet 3" w:semiHidden="1" w:unhideWhenUsed="1"/>
+    <w:lsdException w:name="List Bullet 4" w:semiHidden="1" w:unhideWhenUsed="1"/>
+    <w:lsdException w:name="List Bullet 5" w:semiHidden="1" w:unhideWhenUsed="1"/>
+    <w:lsdException w:name="List Number 2" w:semiHidden="1" w:unhideWhenUsed="1"/>
+    <w:lsdException w:name="List Number 3" w:semiHidden="1" w:unhideWhenUsed="1"/>
+    <w:lsdException w:name="List Number 4" w:semiHidden="1" w:unhideWhenUsed="1"/>
+    <w:lsdException w:name="List Number 5" w:semiHidden="1" w:unhideWhenUsed="1"/>
+    <w:lsdException w:name="Title" w:uiPriority="10" w:qFormat="1"/>
+    <w:lsdException w:name="Closing" w:semiHidden="1" w:unhideWhenUsed="1"/>
+    <w:lsdException w:name="Signature" w:semiHidden="1" w:unhideWhenUsed="1"/>
+    <w:lsdException w:name="Default Paragraph Font" w:semiHidden="1" w:uiPriority="1" w:unhideWhenUsed="1"/>
+    <w:lsdException w:name="Body Text" w:semiHidden="1" w:unhideWhenUsed="1"/>
+    <w:lsdException w:name="Body Text Indent" w:semiHidden="1" w:unhideWhenUsed="1"/>
+    <w:lsdException w:name="List Continue" w:semiHidden="1" w:unhideWhenUsed="1"/>
+    <w:lsdException w:name="List Continue 2" w:semiHidden="1" w:unhideWhenUsed="1"/>
+    <w:lsdException w:name="List Continue 3" w:semiHidden="1" w:unhideWhenUsed="1"/>
+    <w:lsdException w:name="List Continue 4" w:semiHidden="1" w:unhideWhenUsed="1"/>
+    <w:lsdException w:name="List Continue 5" w:semiHidden="1" w:unhideWhenUsed="1"/>
+    <w:lsdException w:name="Message Header" w:semiHidden="1" w:unhideWhenUsed="1"/>
+    <w:lsdException w:name="Subtitle" w:uiPriority="11" w:qFormat="1"/>
+    <w:lsdException w:name="Salutation" w:semiHidden="1" w:unhideWhenUsed="1"/>
+    <w:lsdException w:name="Date" w:semiHidden="1" w:unhideWhenUsed="1"/>
+    <w:lsdException w:name="Body Text First Indent" w:semiHidden="1" w:unhideWhenUsed="1"/>
+    <w:lsdException w:name="Body Text First Indent 2" w:semiHidden="1" w:unhideWhenUsed="1"/>
+    <w:lsdException w:name="Note Heading" w:semiHidden="1" w:unhideWhenUsed="1"/>
+    <w:lsdException w:name="Body Text 2" w:semiHidden="1" w:unhideWhenUsed="1"/>
+    <w:lsdException w:name="Body Text 3" w:semiHidden="1" w:unhideWhenUsed="1"/>
+    <w:lsdException w:name="Body Text Indent 2" w:semiHidden="1" w:unhideWhenUsed="1"/>
+    <w:lsdException w:name="Body Text Indent 3" w:semiHidden="1" w:unhideWhenUsed="1"/>
+    <w:lsdException w:name="Block Text" w:semiHidden="1" w:unhideWhenUsed="1"/>
+    <w:lsdException w:name="Hyperlink" w:semiHidden="1" w:unhideWhenUsed="1"/>
+    <w:lsdException w:name="FollowedHyperlink" w:semiHidden="1" w:unhideWhenUsed="1"/>
+    <w:lsdException w:name="Strong" w:uiPriority="22" w:qFormat="1"/>
+    <w:lsdException w:name="Emphasis" w:uiPriority="20" w:qFormat="1"/>
+    <w:lsdException w:name="Document Map" w:semiHidden="1" w:unhideWhenUsed="1"/>
+    <w:lsdException w:name="Plain Text" w:semiHidden="1" w:unhideWhenUsed="1"/>
+    <w:lsdException w:name="E-mail Signature" w:semiHidden="1" w:unhideWhenUsed="1"/>
+    <w:lsdException w:name="HTML Top of Form" w:semiHidden="1" w:unhideWhenUsed="1"/>
+    <w:lsdException w:name="HTML Bottom of Form" w:semiHidden="1" w:unhideWhenUsed="1"/>
+    <w:lsdException w:name="Normal (Web)" w:semiHidden="1" w:unhideWhenUsed="1"/>
+    <w:lsdException w:name="HTML Acronym" w:semiHidden="1" w:unhideWhenUsed="1"/>
+    <w:lsdException w:name="HTML Address" w:semiHidden="1" w:unhideWhenUsed="1"/>
+    <w:lsdException w:name="HTML Cite" w:semiHidden="1" w:unhideWhenUsed="1"/>
+    <w:lsdException w:name="HTML Code" w:semiHidden="1" w:unhideWhenUsed="1"/>
+    <w:lsdException w:name="HTML Definition" w:semiHidden="1" w:unhideWhenUsed="1"/>
+    <w:lsdException w:name="HTML Keyboard" w:semiHidden="1" w:unhideWhenUsed="1"/>
+    <w:lsdException w:name="HTML Preformatted" w:semiHidden="1" w:unhideWhenUsed="1"/>
+    <w:lsdException w:name="HTML Sample" w:semiHidden="1" w:unhideWhenUsed="1"/>
+    <w:lsdException w:name="HTML Typewriter" w:semiHidden="1" w:unhideWhenUsed="1"/>
+    <w:lsdException w:name="HTML Variable" w:semiHidden="1" w:unhideWhenUsed="1"/>
+    <w:lsdException w:name="Normal Table" w:semiHidden="1" w:unhideWhenUsed="1"/>
+    <w:lsdException w:name="annotation subject" w:semiHidden="1" w:unhideWhenUsed="1"/>
+    <w:lsdException w:name="No List" w:semiHidden="1" w:unhideWhenUsed="1"/>
+    <w:lsdException w:name="Outline List 1" w:semiHidden="1" w:unhideWhenUsed="1"/>
+    <w:lsdException w:name="Outline List 2" w:semiHidden="1" w:unhideWhenUsed="1"/>
+    <w:lsdException w:name="Outline List 3" w:semiHidden="1" w:unhideWhenUsed="1"/>
+    <w:lsdException w:name="Table Simple 1" w:semiHidden="1" w:unhideWhenUsed="1"/>
+    <w:lsdException w:name="Table Simple 2" w:semiHidden="1" w:unhideWhenUsed="1"/>
+    <w:lsdException w:name="Table Simple 3" w:semiHidden="1" w:unhideWhenUsed="1"/>
+    <w:lsdException w:name="Table Classic 1" w:semiHidden="1" w:unhideWhenUsed="1"/>
+    <w:lsdException w:name="Table Classic 2" w:semiHidden="1" w:unhideWhenUsed="1"/>
+    <w:lsdException w:name="Table Classic 3" w:semiHidden="1" w:unhideWhenUsed="1"/>
+    <w:lsdException w:name="Table Classic 4" w:semiHidden="1" w:unhideWhenUsed="1"/>
+    <w:lsdException w:name="Table Colorful 1" w:semiHidden="1" w:unhideWhenUsed="1"/>
+    <w:lsdException w:name="Table Colorful 2" w:semiHidden="1" w:unhideWhenUsed="1"/>
+    <w:lsdException w:name="Table Colorful 3" w:semiHidden="1" w:unhideWhenUsed="1"/>
+    <w:lsdException w:name="Table Columns 1" w:semiHidden="1" w:unhideWhenUsed="1"/>
+    <w:lsdException w:name="Table Columns 2" w:semiHidden="1" w:unhideWhenUsed="1"/>
+    <w:lsdException w:name="Table Columns 3" w:semiHidden="1" w:unhideWhenUsed="1"/>
+    <w:lsdException w:name="Table Columns 4" w:semiHidden="1" w:unhideWhenUsed="1"/>
+    <w:lsdException w:name="Table Columns 5" w:semiHidden="1" w:unhideWhenUsed="1"/>
+    <w:lsdException w:name="Table Grid 1" w:semiHidden="1" w:unhideWhenUsed="1"/>
+    <w:lsdException w:name="Table Grid 2" w:semiHidden="1" w:unhideWhenUsed="1"/>
+    <w:lsdException w:name="Table Grid 3" w:semiHidden="1" w:unhideWhenUsed="1"/>
+    <w:lsdException w:name="Table Grid 4" w:semiHidden="1" w:unhideWhenUsed="1"/>
+    <w:lsdException w:name="Table Grid 5" w:semiHidden="1" w:unhideWhenUsed="1"/>
+    <w:lsdException w:name="Table Grid 6" w:semiHidden="1" w:unhideWhenUsed="1"/>
+    <w:lsdException w:name="Table Grid 7" w:semiHidden="1" w:unhideWhenUsed="1"/>
+    <w:lsdException w:name="Table Grid 8" w:semiHidden="1" w:unhideWhenUsed="1"/>
+    <w:lsdException w:name="Table List 1" w:semiHidden="1" w:unhideWhenUsed="1"/>
+    <w:lsdException w:name="Table List 2" w:semiHidden="1" w:unhideWhenUsed="1"/>
+    <w:lsdException w:name="Table List 3" w:semiHidden="1" w:unhideWhenUsed="1"/>
+    <w:lsdException w:name="Table List 4" w:semiHidden="1" w:unhideWhenUsed="1"/>
+    <w:lsdException w:name="Table List 5" w:semiHidden="1" w:unhideWhenUsed="1"/>
+    <w:lsdException w:name="Table List 6" w:semiHidden="1" w:unhideWhenUsed="1"/>
+    <w:lsdException w:name="Table List 7" w:semiHidden="1" w:unhideWhenUsed="1"/>
+    <w:lsdException w:name="Table List 8" w:semiHidden="1" w:unhideWhenUsed="1"/>
+    <w:lsdException w:name="Table 3D effects 1" w:semiHidden="1" w:unhideWhenUsed="1"/>
+    <w:lsdException w:name="Table 3D effects 2" w:semiHidden="1" w:unhideWhenUsed="1"/>
+    <w:lsdException w:name="Table 3D effects 3" w:semiHidden="1" w:unhideWhenUsed="1"/>
+    <w:lsdException w:name="Table Contemporary" w:semiHidden="1" w:unhideWhenUsed="1"/>
+    <w:lsdException w:name="Table Elegant" w:semiHidden="1" w:unhideWhenUsed="1"/>
+    <w:lsdException w:name="Table Professional" w:semiHidden="1" w:unhideWhenUsed="1"/>
+    <w:lsdException w:name="Table Subtle 1" w:semiHidden="1" w:unhideWhenUsed="1"/>
+    <w:lsdException w:name="Table Subtle 2" w:semiHidden="1" w:unhideWhenUsed="1"/>
+    <w:lsdException w:name="Table Web 1" w:semiHidden="1" w:unhideWhenUsed="1"/>
+    <w:lsdException w:name="Table Web 2" w:semiHidden="1" w:unhideWhenUsed="1"/>
+    <w:lsdException w:name="Table Web 3" w:semiHidden="1" w:unhideWhenUsed="1"/>
+    <w:lsdException w:name="Balloon Text" w:semiHidden="1" w:unhideWhenUsed="1"/>
+    <w:lsdException w:name="Table Grid" w:uiPriority="59"/>
+    <w:lsdException w:name="Table Theme" w:semiHidden="1" w:unhideWhenUsed="1"/>
+    <w:lsdException w:name="Placeholder Text" w:semiHidden="1"/>
+    <w:lsdException w:name="No Spacing" w:uiPriority="1" w:qFormat="1"/>
+    <w:lsdException w:name="Light Shading" w:uiPriority="60"/>
+    <w:lsdException w:name="Light List" w:uiPriority="61"/>
+    <w:lsdException w:name="Light Grid" w:uiPriority="62"/>
+    <w:lsdException w:name="Medium Shading 1" w:uiPriority="63"/>
+    <w:lsdException w:name="Medium Shading 2" w:uiPriority="64"/>
+    <w:lsdException w:name="Medium List 1" w:uiPriority="65"/>
+    <w:lsdException w:name="Medium List 2" w:uiPriority="66"/>
+    <w:lsdException w:name="Medium Grid 1" w:uiPriority="67"/>
+    <w:lsdException w:name="Medium Grid 2" w:uiPriority="68"/>
+    <w:lsdException w:name="Medium Grid 3" w:uiPriority="69"/>
+    <w:lsdException w:name="Dark List" w:uiPriority="70"/>
+    <w:lsdException w:name="Colorful Shading" w:uiPriority="71"/>
+    <w:lsdException w:name="Colorful List" w:uiPriority="72"/>
+    <w:lsdException w:name="Colorful Grid" w:uiPriority="73"/>
+    <w:lsdException w:name="Light Shading Accent 1" w:uiPriority="60"/>
+    <w:lsdException w:name="Light List Accent 1" w:uiPriority="61"/>
+    <w:lsdException w:name="Light Grid Accent 1" w:uiPriority="62"/>
+    <w:lsdException w:name="Medium Shading 1 Accent 1" w:uiPriority="63"/>
+    <w:lsdException w:name="Medium Shading 2 Accent 1" w:uiPriority="64"/>
+    <w:lsdException w:name="Medium List 1 Accent 1" w:uiPriority="65"/>
+    <w:lsdException w:name="Revision" w:semiHidden="1"/>
+    <w:lsdException w:name="List Paragraph" w:uiPriority="34" w:qFormat="1"/>
+    <w:lsdException w:name="Quote" w:uiPriority="29" w:qFormat="1"/>
+    <w:lsdException w:name="Intense Quote" w:uiPriority="30" w:qFormat="1"/>
+    <w:lsdException w:name="Medium List 2 Accent 1" w:uiPriority="66"/>
+    <w:lsdException w:name="Medium Grid 1 Accent 1" w:uiPriority="67"/>
+    <w:lsdException w:name="Medium Grid 2 Accent 1" w:uiPriority="68"/>
+    <w:lsdException w:name="Medium Grid 3 Accent 1" w:uiPriority="69"/>
+    <w:lsdException w:name="Dark List Accent 1" w:uiPriority="70"/>
+    <w:lsdException w:name="Colorful Shading Accent 1" w:uiPriority="71"/>
+    <w:lsdException w:name="Colorful List Accent 1" w:uiPriority="72"/>
+    <w:lsdException w:name="Colorful Grid Accent 1" w:uiPriority="73"/>
+    <w:lsdException w:name="Light Shading Accent 2" w:uiPriority="60"/>
+    <w:lsdException w:name="Light List Accent 2" w:uiPriority="61"/>
+    <w:lsdException w:name="Light Grid Accent 2" w:uiPriority="62"/>
+    <w:lsdException w:name="Medium Shading 1 Accent 2" w:uiPriority="63"/>
+    <w:lsdException w:name="Medium Shading 2 Accent 2" w:uiPriority="64"/>
+    <w:lsdException w:name="Medium List 1 Accent 2" w:uiPriority="65"/>
+    <w:lsdException w:name="Medium List 2 Accent 2" w:uiPriority="66"/>
+    <w:lsdException w:name="Medium Grid 1 Accent 2" w:uiPriority="67"/>
+    <w:lsdException w:name="Medium Grid 2 Accent 2" w:uiPriority="68"/>
+    <w:lsdException w:name="Medium Grid 3 Accent 2" w:uiPriority="69"/>
+    <w:lsdException w:name="Dark List Accent 2" w:uiPriority="70"/>
+    <w:lsdException w:name="Colorful Shading Accent 2" w:uiPriority="71"/>
+    <w:lsdException w:name="Colorful List Accent 2" w:uiPriority="72"/>
+    <w:lsdException w:name="Colorful Grid Accent 2" w:uiPriority="73"/>
+    <w:lsdException w:name="Light Shading Accent 3" w:uiPriority="60"/>
+    <w:lsdException w:name="Light List Accent 3" w:uiPriority="61"/>
+    <w:lsdException w:name="Light Grid Accent 3" w:uiPriority="62"/>
+    <w:lsdException w:name="Medium Shading 1 Accent 3" w:uiPriority="63"/>
+    <w:lsdException w:name="Medium Shading 2 Accent 3" w:uiPriority="64"/>
+    <w:lsdException w:name="Medium List 1 Accent 3" w:uiPriority="65"/>
+    <w:lsdException w:name="Medium List 2 Accent 3" w:uiPriority="66"/>
+    <w:lsdException w:name="Medium Grid 1 Accent 3" w:uiPriority="67"/>
+    <w:lsdException w:name="Medium Grid 2 Accent 3" w:uiPriority="68"/>
+    <w:lsdException w:name="Medium Grid 3 Accent 3" w:uiPriority="69"/>
+    <w:lsdException w:name="Dark List Accent 3" w:uiPriority="70"/>
+    <w:lsdException w:name="Colorful Shading Accent 3" w:uiPriority="71"/>
+    <w:lsdException w:name="Colorful List Accent 3" w:uiPriority="72"/>
+    <w:lsdException w:name="Colorful Grid Accent 3" w:uiPriority="73"/>
+    <w:lsdException w:name="Light Shading Accent 4" w:uiPriority="60"/>
+    <w:lsdException w:name="Light List Accent 4" w:uiPriority="61"/>
+    <w:lsdException w:name="Light Grid Accent 4" w:uiPriority="62"/>
+    <w:lsdException w:name="Medium Shading 1 Accent 4" w:uiPriority="63"/>
+    <w:lsdException w:name="Medium Shading 2 Accent 4" w:uiPriority="64"/>
+    <w:lsdException w:name="Medium List 1 Accent 4" w:uiPriority="65"/>
+    <w:lsdException w:name="Medium List 2 Accent 4" w:uiPriority="66"/>
+    <w:lsdException w:name="Medium Grid 1 Accent 4" w:uiPriority="67"/>
+    <w:lsdException w:name="Medium Grid 2 Accent 4" w:uiPriority="68"/>
+    <w:lsdException w:name="Medium Grid 3 Accent 4" w:uiPriority="69"/>
+    <w:lsdException w:name="Dark List Accent 4" w:uiPriority="70"/>
+    <w:lsdException w:name="Colorful Shading Accent 4" w:uiPriority="71"/>
+    <w:lsdException w:name="Colorful List Accent 4" w:uiPriority="72"/>
+    <w:lsdException w:name="Colorful Grid Accent 4" w:uiPriority="73"/>
+    <w:lsdException w:name="Light Shading Accent 5" w:uiPriority="60"/>
+    <w:lsdException w:name="Light List Accent 5" w:uiPriority="61"/>
+    <w:lsdException w:name="Light Grid Accent 5" w:uiPriority="62"/>
+    <w:lsdException w:name="Medium Shading 1 Accent 5" w:uiPriority="63"/>
+    <w:lsdException w:name="Medium Shading 2 Accent 5" w:uiPriority="64"/>
+    <w:lsdException w:name="Medium List 1 Accent 5" w:uiPriority="65"/>
+    <w:lsdException w:name="Medium List 2 Accent 5" w:uiPriority="66"/>
+    <w:lsdException w:name="Medium Grid 1 Accent 5" w:uiPriority="67"/>
+    <w:lsdException w:name="Medium Grid 2 Accent 5" w:uiPriority="68"/>
+    <w:lsdException w:name="Medium Grid 3 Accent 5" w:uiPriority="69"/>
+    <w:lsdException w:name="Dark List Accent 5" w:uiPriority="70"/>
+    <w:lsdException w:name="Colorful Shading Accent 5" w:uiPriority="71"/>
+    <w:lsdException w:name="Colorful List Accent 5" w:uiPriority="72"/>
+    <w:lsdException w:name="Colorful Grid Accent 5" w:uiPriority="73"/>
+    <w:lsdException w:name="Light Shading Accent 6" w:uiPriority="60"/>
+    <w:lsdException w:name="Light List Accent 6" w:uiPriority="61"/>
+    <w:lsdException w:name="Light Grid Accent 6" w:uiPriority="62"/>
+    <w:lsdException w:name="Medium Shading 1 Accent 6" w:uiPriority="63"/>
+    <w:lsdException w:name="Medium Shading 2 Accent 6" w:uiPriority="64"/>
+    <w:lsdException w:name="Medium List 1 Accent 6" w:uiPriority="65"/>
+    <w:lsdException w:name="Medium List 2 Accent 6" w:uiPriority="66"/>
+    <w:lsdException w:name="Medium Grid 1 Accent 6" w:uiPriority="67"/>
+    <w:lsdException w:name="Medium Grid 2 Accent 6" w:uiPriority="68"/>
+    <w:lsdException w:name="Medium Grid 3 Accent 6" w:uiPriority="69"/>
+    <w:lsdException w:name="Dark List Accent 6" w:uiPriority="70"/>
+    <w:lsdException w:name="Colorful Shading Accent 6" w:uiPriority="71"/>
+    <w:lsdException w:name="Colorful List Accent 6" w:uiPriority="72"/>
+    <w:lsdException w:name="Colorful Grid Accent 6" w:uiPriority="73"/>
+    <w:lsdException w:name="Subtle Emphasis" w:uiPriority="19" w:qFormat="1"/>
+    <w:lsdException w:name="Intense Emphasis" w:uiPriority="21" w:qFormat="1"/>
+    <w:lsdException w:name="Subtle Reference" w:uiPriority="31" w:qFormat="1"/>
+    <w:lsdException w:name="Intense Reference" w:uiPriority="32" w:qFormat="1"/>
+    <w:lsdException w:name="Book Title" w:uiPriority="33" w:qFormat="1"/>
+    <w:lsdException w:name="Bibliography" w:semiHidden="1" w:uiPriority="37" w:unhideWhenUsed="1"/>
+    <w:lsdException w:name="TOC Heading" w:semiHidden="1" w:uiPriority="39" w:unhideWhenUsed="1" w:qFormat="1"/>
+    <w:lsdException w:name="Plain Table 1" w:uiPriority="41"/>
+    <w:lsdException w:name="Plain Table 2" w:uiPriority="42"/>
+    <w:lsdException w:name="Plain Table 3" w:uiPriority="43"/>
+    <w:lsdException w:name="Plain Table 4" w:uiPriority="44"/>
+    <w:lsdException w:name="Plain Table 5" w:uiPriority="45"/>
+    <w:lsdException w:name="Grid Table Light" w:uiPriority="40"/>
+    <w:lsdException w:name="Grid Table 1 Light" w:uiPriority="46"/>
+    <w:lsdException w:name="Grid Table 2" w:uiPriority="47"/>
+    <w:lsdException w:name="Grid Table 3" w:uiPriority="48"/>
+    <w:lsdException w:name="Grid Table 4" w:uiPriority="49"/>
+    <w:lsdException w:name="Grid Table 5 Dark" w:uiPriority="50"/>
+    <w:lsdException w:name="Grid Table 6 Colorful" w:uiPriority="51"/>
+    <w:lsdException w:name="Grid Table 7 Colorful" w:uiPriority="52"/>
+    <w:lsdException w:name="Grid Table 1 Light Accent 1" w:uiPriority="46"/>
+    <w:lsdException w:name="Grid Table 2 Accent 1" w:uiPriority="47"/>
+    <w:lsdException w:name="Grid Table 3 Accent 1" w:uiPriority="48"/>
+    <w:lsdException w:name="Grid Table 4 Accent 1" w:uiPriority="49"/>
+    <w:lsdException w:name="Grid Table 5 Dark Accent 1" w:uiPriority="50"/>
+    <w:lsdException w:name="Grid Table 6 Colorful Accent 1" w:uiPriority="51"/>
+    <w:lsdException w:name="Grid Table 7 Colorful Accent 1" w:uiPriority="52"/>
+    <w:lsdException w:name="Grid Table 1 Light Accent 2" w:uiPriority="46"/>
+    <w:lsdException w:name="Grid Table 2 Accent 2" w:uiPriority="47"/>
+    <w:lsdException w:name="Grid Table 3 Accent 2" w:uiPriority="48"/>
+    <w:lsdException w:name="Grid Table 4 Accent 2" w:uiPriority="49"/>
+    <w:lsdException w:name="Grid Table 5 Dark Accent 2" w:uiPriority="50"/>
+    <w:lsdException w:name="Grid Table 6 Colorful Accent 2" w:uiPriority="51"/>
+    <w:lsdException w:name="Grid Table 7 Colorful Accent 2" w:uiPriority="52"/>
+    <w:lsdException w:name="Grid Table 1 Light Accent 3" w:uiPriority="46"/>
+    <w:lsdException w:name="Grid Table 2 Accent 3" w:uiPriority="47"/>
+    <w:lsdException w:name="Grid Table 3 Accent 3" w:uiPriority="48"/>
+    <w:lsdException w:name="Grid Table 4 Accent 3" w:uiPriority="49"/>
+    <w:lsdException w:name="Grid Table 5 Dark Accent 3" w:uiPriority="50"/>
+    <w:lsdException w:name="Grid Table 6 Colorful Accent 3" w:uiPriority="51"/>
+    <w:lsdException w:name="Grid Table 7 Colorful Accent 3" w:uiPriority="52"/>
+    <w:lsdException w:name="Grid Table 1 Light Accent 4" w:uiPriority="46"/>
+    <w:lsdException w:name="Grid Table 2 Accent 4" w:uiPriority="47"/>
+    <w:lsdException w:name="Grid Table 3 Accent 4" w:uiPriority="48"/>
+    <w:lsdException w:name="Grid Table 4 Accent 4" w:uiPriority="49"/>
+    <w:lsdException w:name="Grid Table 5 Dark Accent 4" w:uiPriority="50"/>
+    <w:lsdException w:name="Grid Table 6 Colorful Accent 4" w:uiPriority="51"/>
+    <w:lsdException w:name="Grid Table 7 Colorful Accent 4" w:uiPriority="52"/>
+    <w:lsdException w:name="Grid Table 1 Light Accent 5" w:uiPriority="46"/>
+    <w:lsdException w:name="Grid Table 2 Accent 5" w:uiPriority="47"/>
+    <w:lsdException w:name="Grid Table 3 Accent 5" w:uiPriority="48"/>
+    <w:lsdException w:name="Grid Table 4 Accent 5" w:uiPriority="49"/>
+    <w:lsdException w:name="Grid Table 5 Dark Accent 5" w:uiPriority="50"/>
+    <w:lsdException w:name="Grid Table 6 Colorful Accent 5" w:uiPriority="51"/>
+    <w:lsdException w:name="Grid Table 7 Colorful Accent 5" w:uiPriority="52"/>
+    <w:lsdException w:name="Grid Table 1 Light Accent 6" w:uiPriority="46"/>
+    <w:lsdException w:name="Grid Table 2 Accent 6" w:uiPriority="47"/>
+    <w:lsdException w:name="Grid Table 3 Accent 6" w:uiPriority="48"/>
+    <w:lsdException w:name="Grid Table 4 Accent 6" w:uiPriority="49"/>
+    <w:lsdException w:name="Grid Table 5 Dark Accent 6" w:uiPriority="50"/>
+    <w:lsdException w:name="Grid Table 6 Colorful Accent 6" w:uiPriority="51"/>
+    <w:lsdException w:name="Grid Table 7 Colorful Accent 6" w:uiPriority="52"/>
+    <w:lsdException w:name="List Table 1 Light" w:uiPriority="46"/>
+    <w:lsdException w:name="List Table 2" w:uiPriority="47"/>
+    <w:lsdException w:name="List Table 3" w:uiPriority="48"/>
+    <w:lsdException w:name="List Table 4" w:uiPriority="49"/>
+    <w:lsdException w:name="List Table 5 Dark" w:uiPriority="50"/>
+    <w:lsdException w:name="List Table 6 Colorful" w:uiPriority="51"/>
+    <w:lsdException w:name="List Table 7 Colorful" w:uiPriority="52"/>
+    <w:lsdException w:name="List Table 1 Light Accent 1" w:uiPriority="46"/>
+    <w:lsdException w:name="List Table 2 Accent 1" w:uiPriority="47"/>
+    <w:lsdException w:name="List Table 3 Accent 1" w:uiPriority="48"/>
+    <w:lsdException w:name="List Table 4 Accent 1" w:uiPriority="49"/>
+    <w:lsdException w:name="List Table 5 Dark Accent 1" w:uiPriority="50"/>
+    <w:lsdException w:name="List Table 6 Colorful Accent 1" w:uiPriority="51"/>
+    <w:lsdException w:name="List Table 7 Colorful Accent 1" w:uiPriority="52"/>
+    <w:lsdException w:name="List Table 1 Light Accent 2" w:uiPriority="46"/>
+    <w:lsdException w:name="List Table 2 Accent 2" w:uiPriority="47"/>
+    <w:lsdException w:name="List Table 3 Accent 2" w:uiPriority="48"/>
+    <w:lsdException w:name="List Table 4 Accent 2" w:uiPriority="49"/>
+    <w:lsdException w:name="List Table 5 Dark Accent 2" w:uiPriority="50"/>
+    <w:lsdException w:name="List Table 6 Colorful Accent 2" w:uiPriority="51"/>
+    <w:lsdException w:name="List Table 7 Colorful Accent 2" w:uiPriority="52"/>
+    <w:lsdException w:name="List Table 1 Light Accent 3" w:uiPriority="46"/>
+    <w:lsdException w:name="List Table 2 Accent 3" w:uiPriority="47"/>
+    <w:lsdException w:name="List Table 3 Accent 3" w:uiPriority="48"/>
+    <w:lsdException w:name="List Table 4 Accent 3" w:uiPriority="49"/>
+    <w:lsdException w:name="List Table 5 Dark Accent 3" w:uiPriority="50"/>
+    <w:lsdException w:name="List Table 6 Colorful Accent 3" w:uiPriority="51"/>
+    <w:lsdException w:name="List Table 7 Colorful Accent 3" w:uiPriority="52"/>
+    <w:lsdException w:name="List Table 1 Light Accent 4" w:uiPriority="46"/>
+    <w:lsdException w:name="List Table 2 Accent 4" w:uiPriority="47"/>
+    <w:lsdException w:name="List Table 3 Accent 4" w:uiPriority="48"/>
+    <w:lsdException w:name="List Table 4 Accent 4" w:uiPriority="49"/>
+    <w:lsdException w:name="List Table 5 Dark Accent 4" w:uiPriority="50"/>
+    <w:lsdException w:name="List Table 6 Colorful Accent 4" w:uiPriority="51"/>
+    <w:lsdException w:name="List Table 7 Colorful Accent 4" w:uiPriority="52"/>
+    <w:lsdException w:name="List Table 1 Light Accent 5" w:uiPriority="46"/>
+    <w:lsdException w:name="List Table 2 Accent 5" w:uiPriority="47"/>
+    <w:lsdException w:name="List Table 3 Accent 5" w:uiPriority="48"/>
+    <w:lsdException w:name="List Table 4 Accent 5" w:uiPriority="49"/>
+    <w:lsdException w:name="List Table 5 Dark Accent 5" w:uiPriority="50"/>
+    <w:lsdException w:name="List Table 6 Colorful Accent 5" w:uiPriority="51"/>
+    <w:lsdException w:name="List Table 7 Colorful Accent 5" w:uiPriority="52"/>
+    <w:lsdException w:name="List Table 1 Light Accent 6" w:uiPriority="46"/>
+    <w:lsdException w:name="List Table 2 Accent 6" w:uiPriority="47"/>
+    <w:lsdException w:name="List Table 3 Accent 6" w:uiPriority="48"/>
+    <w:lsdException w:name="List Table 4 Accent 6" w:uiPriority="49"/>
+    <w:lsdException w:name="List Table 5 Dark Accent 6" w:uiPriority="50"/>
+    <w:lsdException w:name="List Table 6 Colorful Accent 6" w:uiPriority="51"/>
+    <w:lsdException w:name="List Table 7 Colorful Accent 6" w:uiPriority="52"/>
   </w:latentStyles>
   <w:style w:type="paragraph" w:default="1" w:styleId="Normal">
     <w:name w:val="Normal"/>

</xml_diff>